<commit_message>
Added the DVCM Project
Signed-off-by: zoulian <zoulian_medphy@sina.com>
</commit_message>
<xml_diff>
--- a/docs/MatRad 优化研究平台学习笔记.docx
+++ b/docs/MatRad 优化研究平台学习笔记.docx
@@ -67,20 +67,29 @@
         <w:adjustRightInd w:val="0"/>
         <w:spacing w:after="0" w:line="240" w:lineRule="auto"/>
         <w:rPr>
+          <w:rFonts w:ascii="Courier New" w:hAnsi="Courier New" w:cs="Courier New"/>
+          <w:color w:val="000000"/>
+          <w:sz w:val="20"/>
+          <w:szCs w:val="20"/>
+        </w:rPr>
+      </w:pPr>
+      <w:r>
+        <w:rPr>
+          <w:rFonts w:ascii="Courier New" w:hAnsi="Courier New" w:cs="Courier New"/>
+          <w:color w:val="000000"/>
+          <w:sz w:val="20"/>
+          <w:szCs w:val="20"/>
+        </w:rPr>
+        <w:t>数据结构的创建是从</w:t>
+      </w:r>
+      <w:r>
+        <w:rPr>
           <w:rFonts w:ascii="Courier New" w:hAnsi="Courier New" w:cs="Courier New" w:hint="eastAsia"/>
           <w:color w:val="000000"/>
           <w:sz w:val="20"/>
           <w:szCs w:val="20"/>
         </w:rPr>
-      </w:pPr>
-      <w:r>
-        <w:rPr>
-          <w:rFonts w:ascii="Courier New" w:hAnsi="Courier New" w:cs="Courier New"/>
-          <w:color w:val="000000"/>
-          <w:sz w:val="20"/>
-          <w:szCs w:val="20"/>
-        </w:rPr>
-        <w:t>数据结构的创建是从</w:t>
+        <w:t xml:space="preserve">DICOMRT </w:t>
       </w:r>
       <w:r>
         <w:rPr>
@@ -89,8 +98,9 @@
           <w:sz w:val="20"/>
           <w:szCs w:val="20"/>
         </w:rPr>
-        <w:t xml:space="preserve">DICOMRT </w:t>
-      </w:r>
+        <w:t>数据中导入生成</w:t>
+      </w:r>
+      <w:proofErr w:type="spellStart"/>
       <w:r>
         <w:rPr>
           <w:rFonts w:ascii="Courier New" w:hAnsi="Courier New" w:cs="Courier New" w:hint="eastAsia"/>
@@ -98,88 +108,73 @@
           <w:sz w:val="20"/>
           <w:szCs w:val="20"/>
         </w:rPr>
-        <w:t>数据中导入生成</w:t>
-      </w:r>
+        <w:t>mat</w:t>
+      </w:r>
+      <w:r>
+        <w:rPr>
+          <w:rFonts w:ascii="Courier New" w:hAnsi="Courier New" w:cs="Courier New"/>
+          <w:color w:val="000000"/>
+          <w:sz w:val="20"/>
+          <w:szCs w:val="20"/>
+        </w:rPr>
+        <w:t>Rad</w:t>
+      </w:r>
+      <w:proofErr w:type="spellEnd"/>
+      <w:r>
+        <w:rPr>
+          <w:rFonts w:ascii="Courier New" w:hAnsi="Courier New" w:cs="Courier New"/>
+          <w:color w:val="000000"/>
+          <w:sz w:val="20"/>
+          <w:szCs w:val="20"/>
+        </w:rPr>
+        <w:t>的内部数据格式</w:t>
+      </w:r>
+      <w:r>
+        <w:rPr>
+          <w:rFonts w:ascii="Courier New" w:hAnsi="Courier New" w:cs="Courier New" w:hint="eastAsia"/>
+          <w:color w:val="000000"/>
+          <w:sz w:val="20"/>
+          <w:szCs w:val="20"/>
+        </w:rPr>
+        <w:t>。</w:t>
+      </w:r>
+    </w:p>
+    <w:p>
+      <w:pPr>
+        <w:autoSpaceDE w:val="0"/>
+        <w:autoSpaceDN w:val="0"/>
+        <w:adjustRightInd w:val="0"/>
+        <w:spacing w:after="0" w:line="240" w:lineRule="auto"/>
+        <w:rPr>
+          <w:rFonts w:ascii="Courier New" w:hAnsi="Courier New" w:cs="Courier New"/>
+          <w:color w:val="000000"/>
+          <w:sz w:val="20"/>
+          <w:szCs w:val="20"/>
+        </w:rPr>
+      </w:pPr>
+    </w:p>
+    <w:p>
+      <w:pPr>
+        <w:pStyle w:val="3"/>
+      </w:pPr>
       <w:proofErr w:type="spellStart"/>
       <w:r>
         <w:rPr>
-          <w:rFonts w:ascii="Courier New" w:hAnsi="Courier New" w:cs="Courier New" w:hint="eastAsia"/>
-          <w:color w:val="000000"/>
-          <w:sz w:val="20"/>
-          <w:szCs w:val="20"/>
-        </w:rPr>
-        <w:t>mat</w:t>
-      </w:r>
-      <w:r>
-        <w:rPr>
-          <w:rFonts w:ascii="Courier New" w:hAnsi="Courier New" w:cs="Courier New"/>
-          <w:color w:val="000000"/>
-          <w:sz w:val="20"/>
-          <w:szCs w:val="20"/>
-        </w:rPr>
-        <w:t>Rad</w:t>
+          <w:rFonts w:hint="eastAsia"/>
+        </w:rPr>
+        <w:t>ct</w:t>
       </w:r>
       <w:proofErr w:type="spellEnd"/>
       <w:r>
-        <w:rPr>
-          <w:rFonts w:ascii="Courier New" w:hAnsi="Courier New" w:cs="Courier New"/>
-          <w:color w:val="000000"/>
-          <w:sz w:val="20"/>
-          <w:szCs w:val="20"/>
-        </w:rPr>
-        <w:t>的内部数据格式</w:t>
-      </w:r>
-      <w:r>
-        <w:rPr>
-          <w:rFonts w:ascii="Courier New" w:hAnsi="Courier New" w:cs="Courier New" w:hint="eastAsia"/>
-          <w:color w:val="000000"/>
-          <w:sz w:val="20"/>
-          <w:szCs w:val="20"/>
-        </w:rPr>
-        <w:t>。</w:t>
-      </w:r>
-    </w:p>
-    <w:p>
-      <w:pPr>
-        <w:autoSpaceDE w:val="0"/>
-        <w:autoSpaceDN w:val="0"/>
-        <w:adjustRightInd w:val="0"/>
-        <w:spacing w:after="0" w:line="240" w:lineRule="auto"/>
-        <w:rPr>
-          <w:rFonts w:ascii="Courier New" w:hAnsi="Courier New" w:cs="Courier New"/>
-          <w:color w:val="000000"/>
-          <w:sz w:val="20"/>
-          <w:szCs w:val="20"/>
-        </w:rPr>
-      </w:pPr>
-    </w:p>
-    <w:p>
-      <w:pPr>
-        <w:pStyle w:val="3"/>
+        <w:t xml:space="preserve"> </w:t>
+      </w:r>
+      <w:r>
+        <w:t>数据结构</w:t>
+      </w:r>
+      <w:r>
         <w:rPr>
           <w:rFonts w:hint="eastAsia"/>
         </w:rPr>
-      </w:pPr>
-      <w:proofErr w:type="spellStart"/>
-      <w:proofErr w:type="gramStart"/>
-      <w:r>
-        <w:rPr>
-          <w:rFonts w:hint="eastAsia"/>
-        </w:rPr>
-        <w:t>ct</w:t>
-      </w:r>
-      <w:proofErr w:type="spellEnd"/>
-      <w:proofErr w:type="gramEnd"/>
-      <w:r>
-        <w:t xml:space="preserve"> </w:t>
-      </w:r>
-      <w:r>
-        <w:t>数据结构</w:t>
-      </w:r>
-      <w:r>
-        <w:rPr>
-          <w:rFonts w:hint="eastAsia"/>
-        </w:rPr>
         <w:t>：</w:t>
       </w:r>
     </w:p>
@@ -204,7 +199,7 @@
         <w:adjustRightInd w:val="0"/>
         <w:spacing w:after="0" w:line="240" w:lineRule="auto"/>
         <w:rPr>
-          <w:rFonts w:ascii="Courier New" w:hAnsi="Courier New" w:cs="Courier New" w:hint="eastAsia"/>
+          <w:rFonts w:ascii="Courier New" w:hAnsi="Courier New" w:cs="Courier New"/>
           <w:color w:val="000000"/>
           <w:sz w:val="20"/>
           <w:szCs w:val="20"/>
@@ -464,13 +459,7 @@
                         <wps:txbx>
                           <w:txbxContent>
                             <w:p>
-                              <w:pPr>
-                                <w:rPr>
-                                  <w:rFonts w:hint="eastAsia"/>
-                                </w:rPr>
-                              </w:pPr>
                               <w:proofErr w:type="spellStart"/>
-                              <w:proofErr w:type="gramStart"/>
                               <w:r>
                                 <w:t>dicomMeta</w:t>
                               </w:r>
@@ -484,7 +473,6 @@
                               <w:r>
                                 <w:t>数据结构</w:t>
                               </w:r>
-                              <w:proofErr w:type="gramEnd"/>
                             </w:p>
                           </w:txbxContent>
                         </wps:txbx>
@@ -662,14 +650,13 @@
                                 <w:adjustRightInd w:val="0"/>
                                 <w:spacing w:after="0" w:line="240" w:lineRule="auto"/>
                                 <w:rPr>
-                                  <w:rFonts w:ascii="Courier New" w:hAnsi="Courier New" w:cs="Courier New" w:hint="eastAsia"/>
+                                  <w:rFonts w:ascii="Courier New" w:hAnsi="Courier New" w:cs="Courier New"/>
                                   <w:color w:val="000000"/>
                                   <w:sz w:val="20"/>
                                   <w:szCs w:val="20"/>
                                 </w:rPr>
                               </w:pPr>
                               <w:proofErr w:type="spellStart"/>
-                              <w:proofErr w:type="gramStart"/>
                               <w:r>
                                 <w:rPr>
                                   <w:rFonts w:ascii="Courier New" w:hAnsi="Courier New" w:cs="Courier New"/>
@@ -680,7 +667,6 @@
                                 <w:t>dicomInfo</w:t>
                               </w:r>
                               <w:proofErr w:type="spellEnd"/>
-                              <w:proofErr w:type="gramEnd"/>
                               <w:r>
                                 <w:rPr>
                                   <w:rFonts w:ascii="Courier New" w:hAnsi="Courier New" w:cs="Courier New"/>
@@ -833,226 +819,213 @@
           <w:szCs w:val="20"/>
         </w:rPr>
       </w:pPr>
-      <w:proofErr w:type="gramStart"/>
-      <w:r>
-        <w:rPr>
-          <w:rFonts w:ascii="Courier New" w:hAnsi="Courier New" w:cs="Courier New"/>
-          <w:color w:val="000000"/>
-          <w:sz w:val="20"/>
-          <w:szCs w:val="20"/>
-        </w:rPr>
-        <w:t>cube</w:t>
-      </w:r>
-      <w:proofErr w:type="gramEnd"/>
-      <w:r>
-        <w:rPr>
-          <w:rFonts w:ascii="Courier New" w:hAnsi="Courier New" w:cs="Courier New"/>
-          <w:color w:val="000000"/>
-          <w:sz w:val="20"/>
-          <w:szCs w:val="20"/>
-        </w:rPr>
+      <w:r>
+        <w:rPr>
+          <w:rFonts w:ascii="Courier New" w:hAnsi="Courier New" w:cs="Courier New"/>
+          <w:color w:val="000000"/>
+          <w:sz w:val="20"/>
+          <w:szCs w:val="20"/>
+        </w:rPr>
+        <w:t xml:space="preserve">cube </w:t>
+      </w:r>
+      <w:r>
+        <w:rPr>
+          <w:rFonts w:ascii="Courier New" w:hAnsi="Courier New" w:cs="Courier New"/>
+          <w:color w:val="000000"/>
+          <w:sz w:val="20"/>
+          <w:szCs w:val="20"/>
+        </w:rPr>
+        <w:t>就是对导入的</w:t>
+      </w:r>
+      <w:r>
+        <w:rPr>
+          <w:rFonts w:ascii="Courier New" w:hAnsi="Courier New" w:cs="Courier New" w:hint="eastAsia"/>
+          <w:color w:val="000000"/>
+          <w:sz w:val="20"/>
+          <w:szCs w:val="20"/>
+        </w:rPr>
+        <w:t>CT</w:t>
+      </w:r>
+      <w:r>
+        <w:rPr>
+          <w:rFonts w:ascii="Courier New" w:hAnsi="Courier New" w:cs="Courier New" w:hint="eastAsia"/>
+          <w:color w:val="000000"/>
+          <w:sz w:val="20"/>
+          <w:szCs w:val="20"/>
+        </w:rPr>
+        <w:t>影像根据</w:t>
+      </w:r>
+      <w:r>
+        <w:rPr>
+          <w:rFonts w:ascii="Courier New" w:hAnsi="Courier New" w:cs="Courier New" w:hint="eastAsia"/>
+          <w:color w:val="000000"/>
+          <w:sz w:val="20"/>
+          <w:szCs w:val="20"/>
+        </w:rPr>
+        <w:t>HU-ED</w:t>
+      </w:r>
+      <w:r>
+        <w:rPr>
+          <w:rFonts w:ascii="Courier New" w:hAnsi="Courier New" w:cs="Courier New" w:hint="eastAsia"/>
+          <w:color w:val="000000"/>
+          <w:sz w:val="20"/>
+          <w:szCs w:val="20"/>
+        </w:rPr>
+        <w:t>映射曲线</w:t>
+      </w:r>
+      <w:r>
+        <w:rPr>
+          <w:rFonts w:ascii="Courier New" w:hAnsi="Courier New" w:cs="Courier New" w:hint="eastAsia"/>
+          <w:color w:val="000000"/>
+          <w:sz w:val="20"/>
+          <w:szCs w:val="20"/>
+        </w:rPr>
+        <w:t>转换后的</w:t>
+      </w:r>
+      <w:r>
+        <w:rPr>
+          <w:rFonts w:ascii="Courier New" w:hAnsi="Courier New" w:cs="Courier New" w:hint="eastAsia"/>
+          <w:color w:val="000000"/>
+          <w:sz w:val="20"/>
+          <w:szCs w:val="20"/>
+        </w:rPr>
+        <w:t xml:space="preserve">ED </w:t>
+      </w:r>
+      <w:r>
+        <w:rPr>
+          <w:rFonts w:ascii="Courier New" w:hAnsi="Courier New" w:cs="Courier New" w:hint="eastAsia"/>
+          <w:color w:val="000000"/>
+          <w:sz w:val="20"/>
+          <w:szCs w:val="20"/>
+        </w:rPr>
+        <w:t>矩阵。</w:t>
+      </w:r>
+    </w:p>
+    <w:p>
+      <w:pPr>
+        <w:autoSpaceDE w:val="0"/>
+        <w:autoSpaceDN w:val="0"/>
+        <w:adjustRightInd w:val="0"/>
+        <w:spacing w:after="0" w:line="240" w:lineRule="auto"/>
+        <w:rPr>
+          <w:rFonts w:ascii="Courier New" w:hAnsi="Courier New" w:cs="Courier New"/>
+          <w:color w:val="000000"/>
+          <w:sz w:val="20"/>
+          <w:szCs w:val="20"/>
+        </w:rPr>
+      </w:pPr>
+    </w:p>
+    <w:p>
+      <w:pPr>
+        <w:autoSpaceDE w:val="0"/>
+        <w:autoSpaceDN w:val="0"/>
+        <w:adjustRightInd w:val="0"/>
+        <w:spacing w:after="0" w:line="240" w:lineRule="auto"/>
+        <w:rPr>
+          <w:rFonts w:ascii="Courier New" w:hAnsi="Courier New" w:cs="Courier New"/>
+          <w:color w:val="000000"/>
+          <w:sz w:val="20"/>
+          <w:szCs w:val="20"/>
+        </w:rPr>
+      </w:pPr>
+    </w:p>
+    <w:p>
+      <w:pPr>
+        <w:autoSpaceDE w:val="0"/>
+        <w:autoSpaceDN w:val="0"/>
+        <w:adjustRightInd w:val="0"/>
+        <w:spacing w:after="0" w:line="240" w:lineRule="auto"/>
+        <w:rPr>
+          <w:rFonts w:ascii="Courier New" w:hAnsi="Courier New" w:cs="Courier New"/>
+          <w:color w:val="000000"/>
+          <w:sz w:val="20"/>
+          <w:szCs w:val="20"/>
+        </w:rPr>
+      </w:pPr>
+    </w:p>
+    <w:p>
+      <w:pPr>
+        <w:autoSpaceDE w:val="0"/>
+        <w:autoSpaceDN w:val="0"/>
+        <w:adjustRightInd w:val="0"/>
+        <w:spacing w:after="0" w:line="240" w:lineRule="auto"/>
+        <w:rPr>
+          <w:rFonts w:ascii="Courier New" w:hAnsi="Courier New" w:cs="Courier New"/>
+          <w:color w:val="000000"/>
+          <w:sz w:val="20"/>
+          <w:szCs w:val="20"/>
+        </w:rPr>
+      </w:pPr>
+    </w:p>
+    <w:p>
+      <w:pPr>
+        <w:autoSpaceDE w:val="0"/>
+        <w:autoSpaceDN w:val="0"/>
+        <w:adjustRightInd w:val="0"/>
+        <w:spacing w:after="0" w:line="240" w:lineRule="auto"/>
+        <w:rPr>
+          <w:rFonts w:ascii="Courier New" w:hAnsi="Courier New" w:cs="Courier New"/>
+          <w:color w:val="000000"/>
+          <w:sz w:val="20"/>
+          <w:szCs w:val="20"/>
+        </w:rPr>
+      </w:pPr>
+    </w:p>
+    <w:p>
+      <w:pPr>
+        <w:autoSpaceDE w:val="0"/>
+        <w:autoSpaceDN w:val="0"/>
+        <w:adjustRightInd w:val="0"/>
+        <w:spacing w:after="0" w:line="240" w:lineRule="auto"/>
+        <w:rPr>
+          <w:rFonts w:ascii="Courier New" w:hAnsi="Courier New" w:cs="Courier New"/>
+          <w:color w:val="000000"/>
+          <w:sz w:val="20"/>
+          <w:szCs w:val="20"/>
+        </w:rPr>
+      </w:pPr>
+    </w:p>
+    <w:p>
+      <w:pPr>
+        <w:autoSpaceDE w:val="0"/>
+        <w:autoSpaceDN w:val="0"/>
+        <w:adjustRightInd w:val="0"/>
+        <w:spacing w:after="0" w:line="240" w:lineRule="auto"/>
+        <w:rPr>
+          <w:rFonts w:ascii="Courier New" w:hAnsi="Courier New" w:cs="Courier New"/>
+          <w:color w:val="000000"/>
+          <w:sz w:val="20"/>
+          <w:szCs w:val="20"/>
+        </w:rPr>
+      </w:pPr>
+    </w:p>
+    <w:p>
+      <w:pPr>
+        <w:autoSpaceDE w:val="0"/>
+        <w:autoSpaceDN w:val="0"/>
+        <w:adjustRightInd w:val="0"/>
+        <w:spacing w:after="0" w:line="240" w:lineRule="auto"/>
+        <w:rPr>
+          <w:rFonts w:ascii="Courier New" w:hAnsi="Courier New" w:cs="Courier New"/>
+          <w:color w:val="000000"/>
+          <w:sz w:val="20"/>
+          <w:szCs w:val="20"/>
+        </w:rPr>
+      </w:pPr>
+    </w:p>
+    <w:p>
+      <w:pPr>
+        <w:pStyle w:val="2"/>
+      </w:pPr>
+      <w:proofErr w:type="spellStart"/>
+      <w:r>
+        <w:t>cst</w:t>
+      </w:r>
+      <w:proofErr w:type="spellEnd"/>
+      <w:r>
         <w:t xml:space="preserve"> </w:t>
       </w:r>
       <w:r>
-        <w:rPr>
-          <w:rFonts w:ascii="Courier New" w:hAnsi="Courier New" w:cs="Courier New"/>
-          <w:color w:val="000000"/>
-          <w:sz w:val="20"/>
-          <w:szCs w:val="20"/>
-        </w:rPr>
-        <w:t>就是对导入的</w:t>
-      </w:r>
-      <w:r>
-        <w:rPr>
-          <w:rFonts w:ascii="Courier New" w:hAnsi="Courier New" w:cs="Courier New" w:hint="eastAsia"/>
-          <w:color w:val="000000"/>
-          <w:sz w:val="20"/>
-          <w:szCs w:val="20"/>
-        </w:rPr>
-        <w:t>CT</w:t>
-      </w:r>
-      <w:r>
-        <w:rPr>
-          <w:rFonts w:ascii="Courier New" w:hAnsi="Courier New" w:cs="Courier New" w:hint="eastAsia"/>
-          <w:color w:val="000000"/>
-          <w:sz w:val="20"/>
-          <w:szCs w:val="20"/>
-        </w:rPr>
-        <w:t>影像根据</w:t>
-      </w:r>
-      <w:r>
-        <w:rPr>
-          <w:rFonts w:ascii="Courier New" w:hAnsi="Courier New" w:cs="Courier New" w:hint="eastAsia"/>
-          <w:color w:val="000000"/>
-          <w:sz w:val="20"/>
-          <w:szCs w:val="20"/>
-        </w:rPr>
-        <w:t>HU-ED</w:t>
-      </w:r>
-      <w:r>
-        <w:rPr>
-          <w:rFonts w:ascii="Courier New" w:hAnsi="Courier New" w:cs="Courier New" w:hint="eastAsia"/>
-          <w:color w:val="000000"/>
-          <w:sz w:val="20"/>
-          <w:szCs w:val="20"/>
-        </w:rPr>
-        <w:t>映射曲线</w:t>
-      </w:r>
-      <w:r>
-        <w:rPr>
-          <w:rFonts w:ascii="Courier New" w:hAnsi="Courier New" w:cs="Courier New" w:hint="eastAsia"/>
-          <w:color w:val="000000"/>
-          <w:sz w:val="20"/>
-          <w:szCs w:val="20"/>
-        </w:rPr>
-        <w:t>转换后的</w:t>
-      </w:r>
-      <w:r>
-        <w:rPr>
-          <w:rFonts w:ascii="Courier New" w:hAnsi="Courier New" w:cs="Courier New" w:hint="eastAsia"/>
-          <w:color w:val="000000"/>
-          <w:sz w:val="20"/>
-          <w:szCs w:val="20"/>
-        </w:rPr>
-        <w:t xml:space="preserve">ED </w:t>
-      </w:r>
-      <w:r>
-        <w:rPr>
-          <w:rFonts w:ascii="Courier New" w:hAnsi="Courier New" w:cs="Courier New" w:hint="eastAsia"/>
-          <w:color w:val="000000"/>
-          <w:sz w:val="20"/>
-          <w:szCs w:val="20"/>
-        </w:rPr>
-        <w:t>矩阵。</w:t>
-      </w:r>
-    </w:p>
-    <w:p>
-      <w:pPr>
-        <w:autoSpaceDE w:val="0"/>
-        <w:autoSpaceDN w:val="0"/>
-        <w:adjustRightInd w:val="0"/>
-        <w:spacing w:after="0" w:line="240" w:lineRule="auto"/>
-        <w:rPr>
-          <w:rFonts w:ascii="Courier New" w:hAnsi="Courier New" w:cs="Courier New"/>
-          <w:color w:val="000000"/>
-          <w:sz w:val="20"/>
-          <w:szCs w:val="20"/>
-        </w:rPr>
-      </w:pPr>
-    </w:p>
-    <w:p>
-      <w:pPr>
-        <w:autoSpaceDE w:val="0"/>
-        <w:autoSpaceDN w:val="0"/>
-        <w:adjustRightInd w:val="0"/>
-        <w:spacing w:after="0" w:line="240" w:lineRule="auto"/>
-        <w:rPr>
-          <w:rFonts w:ascii="Courier New" w:hAnsi="Courier New" w:cs="Courier New"/>
-          <w:color w:val="000000"/>
-          <w:sz w:val="20"/>
-          <w:szCs w:val="20"/>
-        </w:rPr>
-      </w:pPr>
-    </w:p>
-    <w:p>
-      <w:pPr>
-        <w:autoSpaceDE w:val="0"/>
-        <w:autoSpaceDN w:val="0"/>
-        <w:adjustRightInd w:val="0"/>
-        <w:spacing w:after="0" w:line="240" w:lineRule="auto"/>
-        <w:rPr>
-          <w:rFonts w:ascii="Courier New" w:hAnsi="Courier New" w:cs="Courier New"/>
-          <w:color w:val="000000"/>
-          <w:sz w:val="20"/>
-          <w:szCs w:val="20"/>
-        </w:rPr>
-      </w:pPr>
-    </w:p>
-    <w:p>
-      <w:pPr>
-        <w:autoSpaceDE w:val="0"/>
-        <w:autoSpaceDN w:val="0"/>
-        <w:adjustRightInd w:val="0"/>
-        <w:spacing w:after="0" w:line="240" w:lineRule="auto"/>
-        <w:rPr>
-          <w:rFonts w:ascii="Courier New" w:hAnsi="Courier New" w:cs="Courier New"/>
-          <w:color w:val="000000"/>
-          <w:sz w:val="20"/>
-          <w:szCs w:val="20"/>
-        </w:rPr>
-      </w:pPr>
-    </w:p>
-    <w:p>
-      <w:pPr>
-        <w:autoSpaceDE w:val="0"/>
-        <w:autoSpaceDN w:val="0"/>
-        <w:adjustRightInd w:val="0"/>
-        <w:spacing w:after="0" w:line="240" w:lineRule="auto"/>
-        <w:rPr>
-          <w:rFonts w:ascii="Courier New" w:hAnsi="Courier New" w:cs="Courier New" w:hint="eastAsia"/>
-          <w:color w:val="000000"/>
-          <w:sz w:val="20"/>
-          <w:szCs w:val="20"/>
-        </w:rPr>
-      </w:pPr>
-    </w:p>
-    <w:p>
-      <w:pPr>
-        <w:autoSpaceDE w:val="0"/>
-        <w:autoSpaceDN w:val="0"/>
-        <w:adjustRightInd w:val="0"/>
-        <w:spacing w:after="0" w:line="240" w:lineRule="auto"/>
-        <w:rPr>
-          <w:rFonts w:ascii="Courier New" w:hAnsi="Courier New" w:cs="Courier New"/>
-          <w:color w:val="000000"/>
-          <w:sz w:val="20"/>
-          <w:szCs w:val="20"/>
-        </w:rPr>
-      </w:pPr>
-    </w:p>
-    <w:p>
-      <w:pPr>
-        <w:autoSpaceDE w:val="0"/>
-        <w:autoSpaceDN w:val="0"/>
-        <w:adjustRightInd w:val="0"/>
-        <w:spacing w:after="0" w:line="240" w:lineRule="auto"/>
-        <w:rPr>
-          <w:rFonts w:ascii="Courier New" w:hAnsi="Courier New" w:cs="Courier New"/>
-          <w:color w:val="000000"/>
-          <w:sz w:val="20"/>
-          <w:szCs w:val="20"/>
-        </w:rPr>
-      </w:pPr>
-    </w:p>
-    <w:p>
-      <w:pPr>
-        <w:autoSpaceDE w:val="0"/>
-        <w:autoSpaceDN w:val="0"/>
-        <w:adjustRightInd w:val="0"/>
-        <w:spacing w:after="0" w:line="240" w:lineRule="auto"/>
-        <w:rPr>
-          <w:rFonts w:ascii="Courier New" w:hAnsi="Courier New" w:cs="Courier New"/>
-          <w:color w:val="000000"/>
-          <w:sz w:val="20"/>
-          <w:szCs w:val="20"/>
-        </w:rPr>
-      </w:pPr>
-    </w:p>
-    <w:p>
-      <w:pPr>
-        <w:pStyle w:val="2"/>
-      </w:pPr>
-      <w:proofErr w:type="spellStart"/>
-      <w:proofErr w:type="gramStart"/>
-      <w:r>
-        <w:t>cst</w:t>
-      </w:r>
-      <w:proofErr w:type="spellEnd"/>
-      <w:proofErr w:type="gramEnd"/>
-      <w:r>
-        <w:t xml:space="preserve"> </w:t>
-      </w:r>
-      <w:r>
         <w:t>数据结构</w:t>
       </w:r>
     </w:p>
@@ -1077,7 +1050,7 @@
         <w:adjustRightInd w:val="0"/>
         <w:spacing w:after="0" w:line="240" w:lineRule="auto"/>
         <w:rPr>
-          <w:rFonts w:ascii="Courier New" w:hAnsi="Courier New" w:cs="Courier New" w:hint="eastAsia"/>
+          <w:rFonts w:ascii="Courier New" w:hAnsi="Courier New" w:cs="Courier New"/>
           <w:color w:val="000000"/>
           <w:sz w:val="20"/>
           <w:szCs w:val="20"/>
@@ -1264,7 +1237,7 @@
         <w:adjustRightInd w:val="0"/>
         <w:spacing w:after="0" w:line="240" w:lineRule="auto"/>
         <w:rPr>
-          <w:rFonts w:ascii="Courier New" w:hAnsi="Courier New" w:cs="Courier New" w:hint="eastAsia"/>
+          <w:rFonts w:ascii="Courier New" w:hAnsi="Courier New" w:cs="Courier New"/>
           <w:color w:val="000000"/>
           <w:sz w:val="20"/>
           <w:szCs w:val="20"/>
@@ -1717,7 +1690,7 @@
         <w:adjustRightInd w:val="0"/>
         <w:spacing w:after="0" w:line="240" w:lineRule="auto"/>
         <w:rPr>
-          <w:rFonts w:ascii="Courier New" w:hAnsi="Courier New" w:cs="Courier New" w:hint="eastAsia"/>
+          <w:rFonts w:ascii="Courier New" w:hAnsi="Courier New" w:cs="Courier New"/>
           <w:color w:val="000000"/>
           <w:sz w:val="20"/>
           <w:szCs w:val="20"/>
@@ -2005,78 +1978,87 @@
         <w:adjustRightInd w:val="0"/>
         <w:spacing w:after="0" w:line="240" w:lineRule="auto"/>
         <w:rPr>
+          <w:rFonts w:ascii="Courier New" w:hAnsi="Courier New" w:cs="Courier New"/>
+          <w:color w:val="000000"/>
+          <w:sz w:val="20"/>
+          <w:szCs w:val="20"/>
+        </w:rPr>
+      </w:pPr>
+      <w:r>
+        <w:rPr>
+          <w:rFonts w:ascii="Courier New" w:hAnsi="Courier New" w:cs="Courier New"/>
+          <w:color w:val="000000"/>
+          <w:sz w:val="20"/>
+          <w:szCs w:val="20"/>
+        </w:rPr>
+        <w:t>也是一个</w:t>
+      </w:r>
+      <w:proofErr w:type="spellStart"/>
+      <w:r>
+        <w:rPr>
+          <w:rFonts w:ascii="Courier New" w:hAnsi="Courier New" w:cs="Courier New"/>
+          <w:color w:val="000000"/>
+          <w:sz w:val="20"/>
+          <w:szCs w:val="20"/>
+        </w:rPr>
+        <w:t>matlab</w:t>
+      </w:r>
+      <w:proofErr w:type="spellEnd"/>
+      <w:r>
+        <w:rPr>
+          <w:rFonts w:ascii="Courier New" w:hAnsi="Courier New" w:cs="Courier New"/>
+          <w:color w:val="000000"/>
+          <w:sz w:val="20"/>
+          <w:szCs w:val="20"/>
+        </w:rPr>
+        <w:t xml:space="preserve"> </w:t>
+      </w:r>
+      <w:r>
+        <w:rPr>
+          <w:rFonts w:ascii="Courier New" w:hAnsi="Courier New" w:cs="Courier New"/>
+          <w:color w:val="000000"/>
+          <w:sz w:val="20"/>
+          <w:szCs w:val="20"/>
+        </w:rPr>
+        <w:t>的</w:t>
+      </w:r>
+      <w:proofErr w:type="spellStart"/>
+      <w:r>
+        <w:rPr>
+          <w:rFonts w:ascii="Courier New" w:hAnsi="Courier New" w:cs="Courier New"/>
+          <w:color w:val="000000"/>
+          <w:sz w:val="20"/>
+          <w:szCs w:val="20"/>
+        </w:rPr>
+        <w:t>struct</w:t>
+      </w:r>
+      <w:proofErr w:type="spellEnd"/>
+      <w:r>
+        <w:rPr>
+          <w:rFonts w:ascii="Courier New" w:hAnsi="Courier New" w:cs="Courier New"/>
+          <w:color w:val="000000"/>
+          <w:sz w:val="20"/>
+          <w:szCs w:val="20"/>
+        </w:rPr>
+        <w:t xml:space="preserve"> </w:t>
+      </w:r>
+      <w:r>
+        <w:rPr>
+          <w:rFonts w:ascii="Courier New" w:hAnsi="Courier New" w:cs="Courier New"/>
+          <w:color w:val="000000"/>
+          <w:sz w:val="20"/>
+          <w:szCs w:val="20"/>
+        </w:rPr>
+        <w:t>结构</w:t>
+      </w:r>
+      <w:r>
+        <w:rPr>
           <w:rFonts w:ascii="Courier New" w:hAnsi="Courier New" w:cs="Courier New" w:hint="eastAsia"/>
           <w:color w:val="000000"/>
           <w:sz w:val="20"/>
           <w:szCs w:val="20"/>
         </w:rPr>
-      </w:pPr>
-      <w:r>
-        <w:rPr>
-          <w:rFonts w:ascii="Courier New" w:hAnsi="Courier New" w:cs="Courier New"/>
-          <w:color w:val="000000"/>
-          <w:sz w:val="20"/>
-          <w:szCs w:val="20"/>
-        </w:rPr>
-        <w:t>也是一个</w:t>
-      </w:r>
-      <w:proofErr w:type="spellStart"/>
-      <w:r>
-        <w:rPr>
-          <w:rFonts w:ascii="Courier New" w:hAnsi="Courier New" w:cs="Courier New"/>
-          <w:color w:val="000000"/>
-          <w:sz w:val="20"/>
-          <w:szCs w:val="20"/>
-        </w:rPr>
-        <w:t>matlab</w:t>
-      </w:r>
-      <w:proofErr w:type="spellEnd"/>
-      <w:r>
-        <w:rPr>
-          <w:rFonts w:ascii="Courier New" w:hAnsi="Courier New" w:cs="Courier New"/>
-          <w:color w:val="000000"/>
-          <w:sz w:val="20"/>
-          <w:szCs w:val="20"/>
-        </w:rPr>
-        <w:t xml:space="preserve"> </w:t>
-      </w:r>
-      <w:r>
-        <w:rPr>
-          <w:rFonts w:ascii="Courier New" w:hAnsi="Courier New" w:cs="Courier New"/>
-          <w:color w:val="000000"/>
-          <w:sz w:val="20"/>
-          <w:szCs w:val="20"/>
-        </w:rPr>
-        <w:t>的</w:t>
-      </w:r>
-      <w:proofErr w:type="spellStart"/>
-      <w:r>
-        <w:rPr>
-          <w:rFonts w:ascii="Courier New" w:hAnsi="Courier New" w:cs="Courier New"/>
-          <w:color w:val="000000"/>
-          <w:sz w:val="20"/>
-          <w:szCs w:val="20"/>
-        </w:rPr>
-        <w:t>struct</w:t>
-      </w:r>
-      <w:proofErr w:type="spellEnd"/>
-      <w:r>
-        <w:rPr>
-          <w:rFonts w:ascii="Courier New" w:hAnsi="Courier New" w:cs="Courier New"/>
-          <w:color w:val="000000"/>
-          <w:sz w:val="20"/>
-          <w:szCs w:val="20"/>
-        </w:rPr>
-        <w:t xml:space="preserve"> </w:t>
-      </w:r>
-      <w:r>
-        <w:rPr>
-          <w:rFonts w:ascii="Courier New" w:hAnsi="Courier New" w:cs="Courier New"/>
-          <w:color w:val="000000"/>
-          <w:sz w:val="20"/>
-          <w:szCs w:val="20"/>
-        </w:rPr>
-        <w:t>结构</w:t>
+        <w:t>。</w:t>
       </w:r>
       <w:r>
         <w:rPr>
@@ -2085,15 +2067,6 @@
           <w:sz w:val="20"/>
           <w:szCs w:val="20"/>
         </w:rPr>
-        <w:t>。</w:t>
-      </w:r>
-      <w:r>
-        <w:rPr>
-          <w:rFonts w:ascii="Courier New" w:hAnsi="Courier New" w:cs="Courier New" w:hint="eastAsia"/>
-          <w:color w:val="000000"/>
-          <w:sz w:val="20"/>
-          <w:szCs w:val="20"/>
-        </w:rPr>
         <w:t>存储的是优化时候的设置参数，包括权重，优化的参数，靶区剂量等。</w:t>
       </w:r>
     </w:p>
@@ -2118,7 +2091,7 @@
         <w:adjustRightInd w:val="0"/>
         <w:spacing w:after="0" w:line="240" w:lineRule="auto"/>
         <w:rPr>
-          <w:rFonts w:ascii="Courier New" w:hAnsi="Courier New" w:cs="Courier New" w:hint="eastAsia"/>
+          <w:rFonts w:ascii="Courier New" w:hAnsi="Courier New" w:cs="Courier New"/>
           <w:color w:val="000000"/>
           <w:sz w:val="20"/>
           <w:szCs w:val="20"/>
@@ -2209,7 +2182,7 @@
         <w:adjustRightInd w:val="0"/>
         <w:spacing w:after="0" w:line="240" w:lineRule="auto"/>
         <w:rPr>
-          <w:rFonts w:ascii="Courier New" w:hAnsi="Courier New" w:cs="Courier New" w:hint="eastAsia"/>
+          <w:rFonts w:ascii="Courier New" w:hAnsi="Courier New" w:cs="Courier New"/>
           <w:color w:val="000000"/>
           <w:sz w:val="20"/>
           <w:szCs w:val="20"/>
@@ -2693,7 +2666,7 @@
         <w:adjustRightInd w:val="0"/>
         <w:spacing w:after="0" w:line="240" w:lineRule="auto"/>
         <w:rPr>
-          <w:rFonts w:ascii="Courier New" w:hAnsi="Courier New" w:cs="Courier New" w:hint="eastAsia"/>
+          <w:rFonts w:ascii="Courier New" w:hAnsi="Courier New" w:cs="Courier New"/>
           <w:color w:val="000000"/>
           <w:sz w:val="20"/>
           <w:szCs w:val="20"/>
@@ -3003,64 +2976,57 @@
     <w:p>
       <w:pPr>
         <w:pStyle w:val="2"/>
+      </w:pPr>
+      <w:proofErr w:type="spellStart"/>
+      <w:r>
+        <w:t>stf</w:t>
+      </w:r>
+      <w:proofErr w:type="spellEnd"/>
+      <w:r>
         <w:rPr>
           <w:rFonts w:hint="eastAsia"/>
         </w:rPr>
+        <w:t>数据结构</w:t>
+      </w:r>
+    </w:p>
+    <w:p>
+      <w:pPr>
+        <w:autoSpaceDE w:val="0"/>
+        <w:autoSpaceDN w:val="0"/>
+        <w:adjustRightInd w:val="0"/>
+        <w:spacing w:after="0" w:line="240" w:lineRule="auto"/>
+        <w:rPr>
+          <w:rFonts w:ascii="Courier New" w:hAnsi="Courier New" w:cs="Courier New"/>
+          <w:color w:val="000000"/>
+          <w:sz w:val="20"/>
+          <w:szCs w:val="20"/>
+        </w:rPr>
+      </w:pPr>
+    </w:p>
+    <w:p>
+      <w:pPr>
+        <w:autoSpaceDE w:val="0"/>
+        <w:autoSpaceDN w:val="0"/>
+        <w:adjustRightInd w:val="0"/>
+        <w:spacing w:after="0" w:line="240" w:lineRule="auto"/>
+        <w:rPr>
+          <w:rFonts w:ascii="Courier New" w:hAnsi="Courier New" w:cs="Courier New"/>
+          <w:color w:val="000000"/>
+          <w:sz w:val="20"/>
+          <w:szCs w:val="20"/>
+        </w:rPr>
       </w:pPr>
       <w:proofErr w:type="spellStart"/>
-      <w:proofErr w:type="gramStart"/>
-      <w:r>
+      <w:r>
+        <w:rPr>
+          <w:rFonts w:ascii="Courier New" w:hAnsi="Courier New" w:cs="Courier New"/>
+          <w:color w:val="000000"/>
+          <w:sz w:val="20"/>
+          <w:szCs w:val="20"/>
+        </w:rPr>
         <w:t>stf</w:t>
       </w:r>
       <w:proofErr w:type="spellEnd"/>
-      <w:r>
-        <w:rPr>
-          <w:rFonts w:hint="eastAsia"/>
-        </w:rPr>
-        <w:t>数据结构</w:t>
-      </w:r>
-      <w:proofErr w:type="gramEnd"/>
-    </w:p>
-    <w:p>
-      <w:pPr>
-        <w:autoSpaceDE w:val="0"/>
-        <w:autoSpaceDN w:val="0"/>
-        <w:adjustRightInd w:val="0"/>
-        <w:spacing w:after="0" w:line="240" w:lineRule="auto"/>
-        <w:rPr>
-          <w:rFonts w:ascii="Courier New" w:hAnsi="Courier New" w:cs="Courier New"/>
-          <w:color w:val="000000"/>
-          <w:sz w:val="20"/>
-          <w:szCs w:val="20"/>
-        </w:rPr>
-      </w:pPr>
-    </w:p>
-    <w:p>
-      <w:pPr>
-        <w:autoSpaceDE w:val="0"/>
-        <w:autoSpaceDN w:val="0"/>
-        <w:adjustRightInd w:val="0"/>
-        <w:spacing w:after="0" w:line="240" w:lineRule="auto"/>
-        <w:rPr>
-          <w:rFonts w:ascii="Courier New" w:hAnsi="Courier New" w:cs="Courier New"/>
-          <w:color w:val="000000"/>
-          <w:sz w:val="20"/>
-          <w:szCs w:val="20"/>
-        </w:rPr>
-      </w:pPr>
-      <w:proofErr w:type="spellStart"/>
-      <w:proofErr w:type="gramStart"/>
-      <w:r>
-        <w:rPr>
-          <w:rFonts w:ascii="Courier New" w:hAnsi="Courier New" w:cs="Courier New"/>
-          <w:color w:val="000000"/>
-          <w:sz w:val="20"/>
-          <w:szCs w:val="20"/>
-        </w:rPr>
-        <w:t>stf</w:t>
-      </w:r>
-      <w:proofErr w:type="spellEnd"/>
-      <w:proofErr w:type="gramEnd"/>
       <w:r>
         <w:rPr>
           <w:rFonts w:ascii="Courier New" w:hAnsi="Courier New" w:cs="Courier New"/>
@@ -3915,9 +3881,6 @@
     <w:p>
       <w:pPr>
         <w:pStyle w:val="2"/>
-        <w:rPr>
-          <w:rFonts w:hint="eastAsia"/>
-        </w:rPr>
       </w:pPr>
       <w:proofErr w:type="spellStart"/>
       <w:r>
@@ -4296,11 +4259,6 @@
                         <wps:txbx>
                           <w:txbxContent>
                             <w:p>
-                              <w:pPr>
-                                <w:rPr>
-                                  <w:rFonts w:hint="eastAsia"/>
-                                </w:rPr>
-                              </w:pPr>
                               <w:r>
                                 <w:t xml:space="preserve">Sparse </w:t>
                               </w:r>
@@ -4624,413 +4582,550 @@
         <w:adjustRightInd w:val="0"/>
         <w:spacing w:after="0" w:line="240" w:lineRule="auto"/>
         <w:rPr>
+          <w:rFonts w:ascii="Courier New" w:hAnsi="Courier New" w:cs="Courier New"/>
+          <w:color w:val="000000"/>
+          <w:sz w:val="20"/>
+          <w:szCs w:val="20"/>
+        </w:rPr>
+      </w:pPr>
+    </w:p>
+    <w:p>
+      <w:pPr>
+        <w:autoSpaceDE w:val="0"/>
+        <w:autoSpaceDN w:val="0"/>
+        <w:adjustRightInd w:val="0"/>
+        <w:spacing w:after="0" w:line="240" w:lineRule="auto"/>
+        <w:rPr>
+          <w:rFonts w:ascii="Courier New" w:hAnsi="Courier New" w:cs="Courier New"/>
+          <w:color w:val="000000"/>
+          <w:sz w:val="20"/>
+          <w:szCs w:val="20"/>
+        </w:rPr>
+      </w:pPr>
+    </w:p>
+    <w:p>
+      <w:pPr>
+        <w:autoSpaceDE w:val="0"/>
+        <w:autoSpaceDN w:val="0"/>
+        <w:adjustRightInd w:val="0"/>
+        <w:spacing w:after="0" w:line="240" w:lineRule="auto"/>
+        <w:rPr>
+          <w:rFonts w:ascii="Courier New" w:hAnsi="Courier New" w:cs="Courier New"/>
+          <w:color w:val="000000"/>
+          <w:sz w:val="20"/>
+          <w:szCs w:val="20"/>
+        </w:rPr>
+      </w:pPr>
+    </w:p>
+    <w:p>
+      <w:pPr>
+        <w:autoSpaceDE w:val="0"/>
+        <w:autoSpaceDN w:val="0"/>
+        <w:adjustRightInd w:val="0"/>
+        <w:spacing w:after="0" w:line="240" w:lineRule="auto"/>
+        <w:rPr>
+          <w:rFonts w:ascii="Courier New" w:hAnsi="Courier New" w:cs="Courier New"/>
+          <w:color w:val="000000"/>
+          <w:sz w:val="20"/>
+          <w:szCs w:val="20"/>
+        </w:rPr>
+      </w:pPr>
+    </w:p>
+    <w:p>
+      <w:pPr>
+        <w:autoSpaceDE w:val="0"/>
+        <w:autoSpaceDN w:val="0"/>
+        <w:adjustRightInd w:val="0"/>
+        <w:spacing w:after="0" w:line="240" w:lineRule="auto"/>
+        <w:rPr>
+          <w:rFonts w:ascii="Courier New" w:hAnsi="Courier New" w:cs="Courier New"/>
+          <w:color w:val="000000"/>
+          <w:sz w:val="20"/>
+          <w:szCs w:val="20"/>
+        </w:rPr>
+      </w:pPr>
+    </w:p>
+    <w:p>
+      <w:pPr>
+        <w:autoSpaceDE w:val="0"/>
+        <w:autoSpaceDN w:val="0"/>
+        <w:adjustRightInd w:val="0"/>
+        <w:spacing w:after="0" w:line="240" w:lineRule="auto"/>
+        <w:rPr>
+          <w:rFonts w:ascii="Courier New" w:hAnsi="Courier New" w:cs="Courier New"/>
+          <w:color w:val="000000"/>
+          <w:sz w:val="20"/>
+          <w:szCs w:val="20"/>
+        </w:rPr>
+      </w:pPr>
+    </w:p>
+    <w:p>
+      <w:pPr>
+        <w:autoSpaceDE w:val="0"/>
+        <w:autoSpaceDN w:val="0"/>
+        <w:adjustRightInd w:val="0"/>
+        <w:spacing w:after="0" w:line="240" w:lineRule="auto"/>
+        <w:rPr>
+          <w:rFonts w:ascii="Courier New" w:hAnsi="Courier New" w:cs="Courier New"/>
+          <w:color w:val="000000"/>
+          <w:sz w:val="20"/>
+          <w:szCs w:val="20"/>
+        </w:rPr>
+      </w:pPr>
+    </w:p>
+    <w:p>
+      <w:pPr>
+        <w:autoSpaceDE w:val="0"/>
+        <w:autoSpaceDN w:val="0"/>
+        <w:adjustRightInd w:val="0"/>
+        <w:spacing w:after="0" w:line="240" w:lineRule="auto"/>
+        <w:rPr>
+          <w:rFonts w:ascii="Courier New" w:hAnsi="Courier New" w:cs="Courier New"/>
+          <w:color w:val="000000"/>
+          <w:sz w:val="20"/>
+          <w:szCs w:val="20"/>
+        </w:rPr>
+      </w:pPr>
+    </w:p>
+    <w:p>
+      <w:pPr>
+        <w:autoSpaceDE w:val="0"/>
+        <w:autoSpaceDN w:val="0"/>
+        <w:adjustRightInd w:val="0"/>
+        <w:spacing w:after="0" w:line="240" w:lineRule="auto"/>
+        <w:rPr>
+          <w:rFonts w:ascii="Courier New" w:hAnsi="Courier New" w:cs="Courier New"/>
+          <w:color w:val="000000"/>
+          <w:sz w:val="20"/>
+          <w:szCs w:val="20"/>
+        </w:rPr>
+      </w:pPr>
+    </w:p>
+    <w:p>
+      <w:pPr>
+        <w:autoSpaceDE w:val="0"/>
+        <w:autoSpaceDN w:val="0"/>
+        <w:adjustRightInd w:val="0"/>
+        <w:spacing w:after="0" w:line="240" w:lineRule="auto"/>
+        <w:rPr>
+          <w:rFonts w:ascii="Courier New" w:hAnsi="Courier New" w:cs="Courier New"/>
+          <w:color w:val="000000"/>
+          <w:sz w:val="20"/>
+          <w:szCs w:val="20"/>
+        </w:rPr>
+      </w:pPr>
+    </w:p>
+    <w:p>
+      <w:pPr>
+        <w:autoSpaceDE w:val="0"/>
+        <w:autoSpaceDN w:val="0"/>
+        <w:adjustRightInd w:val="0"/>
+        <w:spacing w:after="0" w:line="240" w:lineRule="auto"/>
+        <w:rPr>
+          <w:rFonts w:ascii="Courier New" w:hAnsi="Courier New" w:cs="Courier New"/>
+          <w:color w:val="000000"/>
+          <w:sz w:val="20"/>
+          <w:szCs w:val="20"/>
+        </w:rPr>
+      </w:pPr>
+    </w:p>
+    <w:p>
+      <w:pPr>
+        <w:autoSpaceDE w:val="0"/>
+        <w:autoSpaceDN w:val="0"/>
+        <w:adjustRightInd w:val="0"/>
+        <w:spacing w:after="0" w:line="240" w:lineRule="auto"/>
+        <w:rPr>
+          <w:rFonts w:ascii="Courier New" w:hAnsi="Courier New" w:cs="Courier New"/>
+          <w:color w:val="000000"/>
+          <w:sz w:val="20"/>
+          <w:szCs w:val="20"/>
+        </w:rPr>
+      </w:pPr>
+    </w:p>
+    <w:p>
+      <w:pPr>
+        <w:autoSpaceDE w:val="0"/>
+        <w:autoSpaceDN w:val="0"/>
+        <w:adjustRightInd w:val="0"/>
+        <w:spacing w:after="0" w:line="240" w:lineRule="auto"/>
+        <w:rPr>
+          <w:rFonts w:ascii="Courier New" w:hAnsi="Courier New" w:cs="Courier New"/>
+          <w:color w:val="000000"/>
+          <w:sz w:val="20"/>
+          <w:szCs w:val="20"/>
+        </w:rPr>
+      </w:pPr>
+    </w:p>
+    <w:p>
+      <w:pPr>
+        <w:autoSpaceDE w:val="0"/>
+        <w:autoSpaceDN w:val="0"/>
+        <w:adjustRightInd w:val="0"/>
+        <w:spacing w:after="0" w:line="240" w:lineRule="auto"/>
+        <w:rPr>
+          <w:rFonts w:ascii="Courier New" w:hAnsi="Courier New" w:cs="Courier New"/>
+          <w:color w:val="000000"/>
+          <w:sz w:val="20"/>
+          <w:szCs w:val="20"/>
+        </w:rPr>
+      </w:pPr>
+    </w:p>
+    <w:p>
+      <w:pPr>
+        <w:autoSpaceDE w:val="0"/>
+        <w:autoSpaceDN w:val="0"/>
+        <w:adjustRightInd w:val="0"/>
+        <w:spacing w:after="0" w:line="240" w:lineRule="auto"/>
+        <w:rPr>
+          <w:rFonts w:ascii="Courier New" w:hAnsi="Courier New" w:cs="Courier New"/>
+          <w:color w:val="000000"/>
+          <w:sz w:val="20"/>
+          <w:szCs w:val="20"/>
+        </w:rPr>
+      </w:pPr>
+    </w:p>
+    <w:p>
+      <w:pPr>
+        <w:autoSpaceDE w:val="0"/>
+        <w:autoSpaceDN w:val="0"/>
+        <w:adjustRightInd w:val="0"/>
+        <w:spacing w:after="0" w:line="240" w:lineRule="auto"/>
+        <w:rPr>
+          <w:rFonts w:ascii="Courier New" w:hAnsi="Courier New" w:cs="Courier New"/>
+          <w:color w:val="000000"/>
+          <w:sz w:val="20"/>
+          <w:szCs w:val="20"/>
+        </w:rPr>
+      </w:pPr>
+    </w:p>
+    <w:p>
+      <w:pPr>
+        <w:autoSpaceDE w:val="0"/>
+        <w:autoSpaceDN w:val="0"/>
+        <w:adjustRightInd w:val="0"/>
+        <w:spacing w:after="0" w:line="240" w:lineRule="auto"/>
+        <w:rPr>
+          <w:rFonts w:ascii="Courier New" w:hAnsi="Courier New" w:cs="Courier New"/>
+          <w:color w:val="000000"/>
+          <w:sz w:val="20"/>
+          <w:szCs w:val="20"/>
+        </w:rPr>
+      </w:pPr>
+    </w:p>
+    <w:p>
+      <w:pPr>
+        <w:autoSpaceDE w:val="0"/>
+        <w:autoSpaceDN w:val="0"/>
+        <w:adjustRightInd w:val="0"/>
+        <w:spacing w:after="0" w:line="240" w:lineRule="auto"/>
+        <w:rPr>
+          <w:rFonts w:ascii="Courier New" w:hAnsi="Courier New" w:cs="Courier New"/>
+          <w:color w:val="000000"/>
+          <w:sz w:val="20"/>
+          <w:szCs w:val="20"/>
+        </w:rPr>
+      </w:pPr>
+    </w:p>
+    <w:p>
+      <w:pPr>
+        <w:autoSpaceDE w:val="0"/>
+        <w:autoSpaceDN w:val="0"/>
+        <w:adjustRightInd w:val="0"/>
+        <w:spacing w:after="0" w:line="240" w:lineRule="auto"/>
+        <w:rPr>
+          <w:rFonts w:ascii="Courier New" w:hAnsi="Courier New" w:cs="Courier New"/>
+          <w:color w:val="000000"/>
+          <w:sz w:val="20"/>
+          <w:szCs w:val="20"/>
+        </w:rPr>
+      </w:pPr>
+    </w:p>
+    <w:p>
+      <w:pPr>
+        <w:autoSpaceDE w:val="0"/>
+        <w:autoSpaceDN w:val="0"/>
+        <w:adjustRightInd w:val="0"/>
+        <w:spacing w:after="0" w:line="240" w:lineRule="auto"/>
+        <w:rPr>
+          <w:rFonts w:ascii="Courier New" w:hAnsi="Courier New" w:cs="Courier New"/>
+          <w:color w:val="000000"/>
+          <w:sz w:val="20"/>
+          <w:szCs w:val="20"/>
+        </w:rPr>
+      </w:pPr>
+    </w:p>
+    <w:p>
+      <w:pPr>
+        <w:autoSpaceDE w:val="0"/>
+        <w:autoSpaceDN w:val="0"/>
+        <w:adjustRightInd w:val="0"/>
+        <w:spacing w:after="0" w:line="240" w:lineRule="auto"/>
+        <w:rPr>
+          <w:rFonts w:ascii="Courier New" w:hAnsi="Courier New" w:cs="Courier New"/>
+          <w:color w:val="000000"/>
+          <w:sz w:val="20"/>
+          <w:szCs w:val="20"/>
+        </w:rPr>
+      </w:pPr>
+    </w:p>
+    <w:p>
+      <w:pPr>
+        <w:autoSpaceDE w:val="0"/>
+        <w:autoSpaceDN w:val="0"/>
+        <w:adjustRightInd w:val="0"/>
+        <w:spacing w:after="0" w:line="240" w:lineRule="auto"/>
+        <w:rPr>
+          <w:rFonts w:ascii="Courier New" w:hAnsi="Courier New" w:cs="Courier New"/>
+          <w:color w:val="000000"/>
+          <w:sz w:val="20"/>
+          <w:szCs w:val="20"/>
+        </w:rPr>
+      </w:pPr>
+    </w:p>
+    <w:p>
+      <w:pPr>
+        <w:autoSpaceDE w:val="0"/>
+        <w:autoSpaceDN w:val="0"/>
+        <w:adjustRightInd w:val="0"/>
+        <w:spacing w:after="0" w:line="240" w:lineRule="auto"/>
+        <w:rPr>
+          <w:rFonts w:ascii="Courier New" w:hAnsi="Courier New" w:cs="Courier New"/>
+          <w:color w:val="000000"/>
+          <w:sz w:val="20"/>
+          <w:szCs w:val="20"/>
+        </w:rPr>
+      </w:pPr>
+    </w:p>
+    <w:p>
+      <w:pPr>
+        <w:autoSpaceDE w:val="0"/>
+        <w:autoSpaceDN w:val="0"/>
+        <w:adjustRightInd w:val="0"/>
+        <w:spacing w:after="0" w:line="240" w:lineRule="auto"/>
+        <w:rPr>
+          <w:rFonts w:ascii="Courier New" w:hAnsi="Courier New" w:cs="Courier New"/>
+          <w:color w:val="000000"/>
+          <w:sz w:val="20"/>
+          <w:szCs w:val="20"/>
+        </w:rPr>
+      </w:pPr>
+    </w:p>
+    <w:p>
+      <w:pPr>
+        <w:autoSpaceDE w:val="0"/>
+        <w:autoSpaceDN w:val="0"/>
+        <w:adjustRightInd w:val="0"/>
+        <w:spacing w:after="0" w:line="240" w:lineRule="auto"/>
+        <w:rPr>
+          <w:rFonts w:ascii="Courier New" w:hAnsi="Courier New" w:cs="Courier New"/>
+          <w:color w:val="000000"/>
+          <w:sz w:val="20"/>
+          <w:szCs w:val="20"/>
+        </w:rPr>
+      </w:pPr>
+    </w:p>
+    <w:p>
+      <w:pPr>
+        <w:pStyle w:val="2"/>
+      </w:pPr>
+      <w:proofErr w:type="spellStart"/>
+      <w:r>
+        <w:t>resultGUI</w:t>
+      </w:r>
+      <w:proofErr w:type="spellEnd"/>
+      <w:r>
+        <w:rPr>
+          <w:rFonts w:hint="eastAsia"/>
+        </w:rPr>
+        <w:t>数据结构</w:t>
+      </w:r>
+    </w:p>
+    <w:p>
+      <w:pPr>
+        <w:autoSpaceDE w:val="0"/>
+        <w:autoSpaceDN w:val="0"/>
+        <w:adjustRightInd w:val="0"/>
+        <w:spacing w:after="0" w:line="240" w:lineRule="auto"/>
+        <w:rPr>
+          <w:rFonts w:ascii="Courier New" w:hAnsi="Courier New" w:cs="Courier New"/>
+          <w:color w:val="000000"/>
+          <w:sz w:val="20"/>
+          <w:szCs w:val="20"/>
+        </w:rPr>
+      </w:pPr>
+    </w:p>
+    <w:p>
+      <w:pPr>
+        <w:autoSpaceDE w:val="0"/>
+        <w:autoSpaceDN w:val="0"/>
+        <w:adjustRightInd w:val="0"/>
+        <w:spacing w:after="0" w:line="240" w:lineRule="auto"/>
+        <w:rPr>
+          <w:rFonts w:ascii="Courier New" w:hAnsi="Courier New" w:cs="Courier New"/>
+          <w:color w:val="000000"/>
+          <w:sz w:val="20"/>
+          <w:szCs w:val="20"/>
+        </w:rPr>
+      </w:pPr>
+      <w:r>
+        <w:rPr>
+          <w:rFonts w:ascii="Courier New" w:hAnsi="Courier New" w:cs="Courier New"/>
+          <w:color w:val="000000"/>
+          <w:sz w:val="20"/>
+          <w:szCs w:val="20"/>
+        </w:rPr>
+        <w:t>存储优化后结果</w:t>
+      </w:r>
+      <w:r>
+        <w:rPr>
           <w:rFonts w:ascii="Courier New" w:hAnsi="Courier New" w:cs="Courier New" w:hint="eastAsia"/>
           <w:color w:val="000000"/>
           <w:sz w:val="20"/>
           <w:szCs w:val="20"/>
         </w:rPr>
-      </w:pPr>
-    </w:p>
-    <w:p>
-      <w:pPr>
-        <w:autoSpaceDE w:val="0"/>
-        <w:autoSpaceDN w:val="0"/>
-        <w:adjustRightInd w:val="0"/>
-        <w:spacing w:after="0" w:line="240" w:lineRule="auto"/>
-        <w:rPr>
-          <w:rFonts w:ascii="Courier New" w:hAnsi="Courier New" w:cs="Courier New"/>
-          <w:color w:val="000000"/>
-          <w:sz w:val="20"/>
-          <w:szCs w:val="20"/>
-        </w:rPr>
-      </w:pPr>
-    </w:p>
-    <w:p>
-      <w:pPr>
-        <w:autoSpaceDE w:val="0"/>
-        <w:autoSpaceDN w:val="0"/>
-        <w:adjustRightInd w:val="0"/>
-        <w:spacing w:after="0" w:line="240" w:lineRule="auto"/>
-        <w:rPr>
-          <w:rFonts w:ascii="Courier New" w:hAnsi="Courier New" w:cs="Courier New"/>
-          <w:color w:val="000000"/>
-          <w:sz w:val="20"/>
-          <w:szCs w:val="20"/>
-        </w:rPr>
-      </w:pPr>
-    </w:p>
-    <w:p>
-      <w:pPr>
-        <w:autoSpaceDE w:val="0"/>
-        <w:autoSpaceDN w:val="0"/>
-        <w:adjustRightInd w:val="0"/>
-        <w:spacing w:after="0" w:line="240" w:lineRule="auto"/>
-        <w:rPr>
-          <w:rFonts w:ascii="Courier New" w:hAnsi="Courier New" w:cs="Courier New"/>
-          <w:color w:val="000000"/>
-          <w:sz w:val="20"/>
-          <w:szCs w:val="20"/>
-        </w:rPr>
-      </w:pPr>
-    </w:p>
-    <w:p>
-      <w:pPr>
-        <w:autoSpaceDE w:val="0"/>
-        <w:autoSpaceDN w:val="0"/>
-        <w:adjustRightInd w:val="0"/>
-        <w:spacing w:after="0" w:line="240" w:lineRule="auto"/>
-        <w:rPr>
-          <w:rFonts w:ascii="Courier New" w:hAnsi="Courier New" w:cs="Courier New"/>
-          <w:color w:val="000000"/>
-          <w:sz w:val="20"/>
-          <w:szCs w:val="20"/>
-        </w:rPr>
-      </w:pPr>
-    </w:p>
-    <w:p>
-      <w:pPr>
-        <w:autoSpaceDE w:val="0"/>
-        <w:autoSpaceDN w:val="0"/>
-        <w:adjustRightInd w:val="0"/>
-        <w:spacing w:after="0" w:line="240" w:lineRule="auto"/>
-        <w:rPr>
-          <w:rFonts w:ascii="Courier New" w:hAnsi="Courier New" w:cs="Courier New"/>
-          <w:color w:val="000000"/>
-          <w:sz w:val="20"/>
-          <w:szCs w:val="20"/>
-        </w:rPr>
-      </w:pPr>
-    </w:p>
-    <w:p>
-      <w:pPr>
-        <w:autoSpaceDE w:val="0"/>
-        <w:autoSpaceDN w:val="0"/>
-        <w:adjustRightInd w:val="0"/>
-        <w:spacing w:after="0" w:line="240" w:lineRule="auto"/>
-        <w:rPr>
-          <w:rFonts w:ascii="Courier New" w:hAnsi="Courier New" w:cs="Courier New"/>
-          <w:color w:val="000000"/>
-          <w:sz w:val="20"/>
-          <w:szCs w:val="20"/>
-        </w:rPr>
-      </w:pPr>
-    </w:p>
-    <w:p>
-      <w:pPr>
-        <w:autoSpaceDE w:val="0"/>
-        <w:autoSpaceDN w:val="0"/>
-        <w:adjustRightInd w:val="0"/>
-        <w:spacing w:after="0" w:line="240" w:lineRule="auto"/>
-        <w:rPr>
-          <w:rFonts w:ascii="Courier New" w:hAnsi="Courier New" w:cs="Courier New"/>
-          <w:color w:val="000000"/>
-          <w:sz w:val="20"/>
-          <w:szCs w:val="20"/>
-        </w:rPr>
-      </w:pPr>
-    </w:p>
-    <w:p>
-      <w:pPr>
-        <w:autoSpaceDE w:val="0"/>
-        <w:autoSpaceDN w:val="0"/>
-        <w:adjustRightInd w:val="0"/>
-        <w:spacing w:after="0" w:line="240" w:lineRule="auto"/>
-        <w:rPr>
-          <w:rFonts w:ascii="Courier New" w:hAnsi="Courier New" w:cs="Courier New"/>
-          <w:color w:val="000000"/>
-          <w:sz w:val="20"/>
-          <w:szCs w:val="20"/>
-        </w:rPr>
-      </w:pPr>
-    </w:p>
-    <w:p>
-      <w:pPr>
-        <w:autoSpaceDE w:val="0"/>
-        <w:autoSpaceDN w:val="0"/>
-        <w:adjustRightInd w:val="0"/>
-        <w:spacing w:after="0" w:line="240" w:lineRule="auto"/>
-        <w:rPr>
-          <w:rFonts w:ascii="Courier New" w:hAnsi="Courier New" w:cs="Courier New"/>
-          <w:color w:val="000000"/>
-          <w:sz w:val="20"/>
-          <w:szCs w:val="20"/>
-        </w:rPr>
-      </w:pPr>
-    </w:p>
-    <w:p>
-      <w:pPr>
-        <w:autoSpaceDE w:val="0"/>
-        <w:autoSpaceDN w:val="0"/>
-        <w:adjustRightInd w:val="0"/>
-        <w:spacing w:after="0" w:line="240" w:lineRule="auto"/>
-        <w:rPr>
-          <w:rFonts w:ascii="Courier New" w:hAnsi="Courier New" w:cs="Courier New"/>
-          <w:color w:val="000000"/>
-          <w:sz w:val="20"/>
-          <w:szCs w:val="20"/>
-        </w:rPr>
-      </w:pPr>
-    </w:p>
-    <w:p>
-      <w:pPr>
-        <w:autoSpaceDE w:val="0"/>
-        <w:autoSpaceDN w:val="0"/>
-        <w:adjustRightInd w:val="0"/>
-        <w:spacing w:after="0" w:line="240" w:lineRule="auto"/>
-        <w:rPr>
-          <w:rFonts w:ascii="Courier New" w:hAnsi="Courier New" w:cs="Courier New"/>
-          <w:color w:val="000000"/>
-          <w:sz w:val="20"/>
-          <w:szCs w:val="20"/>
-        </w:rPr>
-      </w:pPr>
-    </w:p>
-    <w:p>
-      <w:pPr>
-        <w:autoSpaceDE w:val="0"/>
-        <w:autoSpaceDN w:val="0"/>
-        <w:adjustRightInd w:val="0"/>
-        <w:spacing w:after="0" w:line="240" w:lineRule="auto"/>
-        <w:rPr>
-          <w:rFonts w:ascii="Courier New" w:hAnsi="Courier New" w:cs="Courier New"/>
-          <w:color w:val="000000"/>
-          <w:sz w:val="20"/>
-          <w:szCs w:val="20"/>
-        </w:rPr>
-      </w:pPr>
-    </w:p>
-    <w:p>
-      <w:pPr>
-        <w:autoSpaceDE w:val="0"/>
-        <w:autoSpaceDN w:val="0"/>
-        <w:adjustRightInd w:val="0"/>
-        <w:spacing w:after="0" w:line="240" w:lineRule="auto"/>
-        <w:rPr>
-          <w:rFonts w:ascii="Courier New" w:hAnsi="Courier New" w:cs="Courier New"/>
-          <w:color w:val="000000"/>
-          <w:sz w:val="20"/>
-          <w:szCs w:val="20"/>
-        </w:rPr>
-      </w:pPr>
-    </w:p>
-    <w:p>
-      <w:pPr>
-        <w:autoSpaceDE w:val="0"/>
-        <w:autoSpaceDN w:val="0"/>
-        <w:adjustRightInd w:val="0"/>
-        <w:spacing w:after="0" w:line="240" w:lineRule="auto"/>
-        <w:rPr>
-          <w:rFonts w:ascii="Courier New" w:hAnsi="Courier New" w:cs="Courier New"/>
-          <w:color w:val="000000"/>
-          <w:sz w:val="20"/>
-          <w:szCs w:val="20"/>
-        </w:rPr>
-      </w:pPr>
-    </w:p>
-    <w:p>
-      <w:pPr>
-        <w:autoSpaceDE w:val="0"/>
-        <w:autoSpaceDN w:val="0"/>
-        <w:adjustRightInd w:val="0"/>
-        <w:spacing w:after="0" w:line="240" w:lineRule="auto"/>
-        <w:rPr>
-          <w:rFonts w:ascii="Courier New" w:hAnsi="Courier New" w:cs="Courier New"/>
-          <w:color w:val="000000"/>
-          <w:sz w:val="20"/>
-          <w:szCs w:val="20"/>
-        </w:rPr>
-      </w:pPr>
-    </w:p>
-    <w:p>
-      <w:pPr>
-        <w:autoSpaceDE w:val="0"/>
-        <w:autoSpaceDN w:val="0"/>
-        <w:adjustRightInd w:val="0"/>
-        <w:spacing w:after="0" w:line="240" w:lineRule="auto"/>
-        <w:rPr>
-          <w:rFonts w:ascii="Courier New" w:hAnsi="Courier New" w:cs="Courier New"/>
-          <w:color w:val="000000"/>
-          <w:sz w:val="20"/>
-          <w:szCs w:val="20"/>
-        </w:rPr>
-      </w:pPr>
-    </w:p>
-    <w:p>
-      <w:pPr>
-        <w:autoSpaceDE w:val="0"/>
-        <w:autoSpaceDN w:val="0"/>
-        <w:adjustRightInd w:val="0"/>
-        <w:spacing w:after="0" w:line="240" w:lineRule="auto"/>
-        <w:rPr>
-          <w:rFonts w:ascii="Courier New" w:hAnsi="Courier New" w:cs="Courier New"/>
-          <w:color w:val="000000"/>
-          <w:sz w:val="20"/>
-          <w:szCs w:val="20"/>
-        </w:rPr>
-      </w:pPr>
-    </w:p>
-    <w:p>
-      <w:pPr>
-        <w:autoSpaceDE w:val="0"/>
-        <w:autoSpaceDN w:val="0"/>
-        <w:adjustRightInd w:val="0"/>
-        <w:spacing w:after="0" w:line="240" w:lineRule="auto"/>
-        <w:rPr>
-          <w:rFonts w:ascii="Courier New" w:hAnsi="Courier New" w:cs="Courier New"/>
-          <w:color w:val="000000"/>
-          <w:sz w:val="20"/>
-          <w:szCs w:val="20"/>
-        </w:rPr>
-      </w:pPr>
-    </w:p>
-    <w:p>
-      <w:pPr>
-        <w:autoSpaceDE w:val="0"/>
-        <w:autoSpaceDN w:val="0"/>
-        <w:adjustRightInd w:val="0"/>
-        <w:spacing w:after="0" w:line="240" w:lineRule="auto"/>
-        <w:rPr>
-          <w:rFonts w:ascii="Courier New" w:hAnsi="Courier New" w:cs="Courier New"/>
-          <w:color w:val="000000"/>
-          <w:sz w:val="20"/>
-          <w:szCs w:val="20"/>
-        </w:rPr>
-      </w:pPr>
-    </w:p>
-    <w:p>
-      <w:pPr>
-        <w:autoSpaceDE w:val="0"/>
-        <w:autoSpaceDN w:val="0"/>
-        <w:adjustRightInd w:val="0"/>
-        <w:spacing w:after="0" w:line="240" w:lineRule="auto"/>
-        <w:rPr>
-          <w:rFonts w:ascii="Courier New" w:hAnsi="Courier New" w:cs="Courier New"/>
-          <w:color w:val="000000"/>
-          <w:sz w:val="20"/>
-          <w:szCs w:val="20"/>
-        </w:rPr>
-      </w:pPr>
-    </w:p>
-    <w:p>
-      <w:pPr>
-        <w:autoSpaceDE w:val="0"/>
-        <w:autoSpaceDN w:val="0"/>
-        <w:adjustRightInd w:val="0"/>
-        <w:spacing w:after="0" w:line="240" w:lineRule="auto"/>
-        <w:rPr>
-          <w:rFonts w:ascii="Courier New" w:hAnsi="Courier New" w:cs="Courier New"/>
-          <w:color w:val="000000"/>
-          <w:sz w:val="20"/>
-          <w:szCs w:val="20"/>
-        </w:rPr>
-      </w:pPr>
-    </w:p>
-    <w:p>
-      <w:pPr>
-        <w:autoSpaceDE w:val="0"/>
-        <w:autoSpaceDN w:val="0"/>
-        <w:adjustRightInd w:val="0"/>
-        <w:spacing w:after="0" w:line="240" w:lineRule="auto"/>
-        <w:rPr>
-          <w:rFonts w:ascii="Courier New" w:hAnsi="Courier New" w:cs="Courier New"/>
-          <w:color w:val="000000"/>
-          <w:sz w:val="20"/>
-          <w:szCs w:val="20"/>
-        </w:rPr>
-      </w:pPr>
-    </w:p>
-    <w:p>
-      <w:pPr>
-        <w:autoSpaceDE w:val="0"/>
-        <w:autoSpaceDN w:val="0"/>
-        <w:adjustRightInd w:val="0"/>
-        <w:spacing w:after="0" w:line="240" w:lineRule="auto"/>
-        <w:rPr>
-          <w:rFonts w:ascii="Courier New" w:hAnsi="Courier New" w:cs="Courier New"/>
-          <w:color w:val="000000"/>
-          <w:sz w:val="20"/>
-          <w:szCs w:val="20"/>
-        </w:rPr>
-      </w:pPr>
-    </w:p>
-    <w:p>
-      <w:pPr>
-        <w:autoSpaceDE w:val="0"/>
-        <w:autoSpaceDN w:val="0"/>
-        <w:adjustRightInd w:val="0"/>
-        <w:spacing w:after="0" w:line="240" w:lineRule="auto"/>
-        <w:rPr>
-          <w:rFonts w:ascii="Courier New" w:hAnsi="Courier New" w:cs="Courier New"/>
-          <w:color w:val="000000"/>
-          <w:sz w:val="20"/>
-          <w:szCs w:val="20"/>
-        </w:rPr>
-      </w:pPr>
-    </w:p>
-    <w:p>
-      <w:pPr>
-        <w:pStyle w:val="2"/>
-        <w:rPr>
-          <w:rFonts w:hint="eastAsia"/>
-        </w:rPr>
-      </w:pPr>
+        <w:t>。</w:t>
+      </w:r>
+    </w:p>
+    <w:p>
+      <w:pPr>
+        <w:autoSpaceDE w:val="0"/>
+        <w:autoSpaceDN w:val="0"/>
+        <w:adjustRightInd w:val="0"/>
+        <w:spacing w:after="0" w:line="240" w:lineRule="auto"/>
+        <w:rPr>
+          <w:rFonts w:ascii="Courier New" w:hAnsi="Courier New" w:cs="Courier New"/>
+          <w:color w:val="000000"/>
+          <w:sz w:val="20"/>
+          <w:szCs w:val="20"/>
+        </w:rPr>
+      </w:pPr>
+    </w:p>
+    <w:p>
+      <w:pPr>
+        <w:autoSpaceDE w:val="0"/>
+        <w:autoSpaceDN w:val="0"/>
+        <w:adjustRightInd w:val="0"/>
+        <w:spacing w:after="0" w:line="240" w:lineRule="auto"/>
+        <w:rPr>
+          <w:rFonts w:ascii="Courier New" w:hAnsi="Courier New" w:cs="Courier New"/>
+          <w:color w:val="000000"/>
+          <w:sz w:val="20"/>
+          <w:szCs w:val="20"/>
+        </w:rPr>
+      </w:pPr>
+      <w:r>
+        <w:rPr>
+          <w:rFonts w:ascii="Courier New" w:hAnsi="Courier New" w:cs="Courier New"/>
+          <w:color w:val="000000"/>
+          <w:sz w:val="20"/>
+          <w:szCs w:val="20"/>
+        </w:rPr>
+        <w:t xml:space="preserve">w </w:t>
+      </w:r>
+      <w:r>
+        <w:rPr>
+          <w:rFonts w:ascii="Courier New" w:hAnsi="Courier New" w:cs="Courier New"/>
+          <w:color w:val="000000"/>
+          <w:sz w:val="20"/>
+          <w:szCs w:val="20"/>
+        </w:rPr>
+        <w:t>优化出来后的</w:t>
+      </w:r>
       <w:proofErr w:type="spellStart"/>
-      <w:proofErr w:type="gramStart"/>
-      <w:r>
-        <w:t>resultGUI</w:t>
+      <w:r>
+        <w:rPr>
+          <w:rFonts w:ascii="Courier New" w:hAnsi="Courier New" w:cs="Courier New"/>
+          <w:color w:val="000000"/>
+          <w:sz w:val="20"/>
+          <w:szCs w:val="20"/>
+        </w:rPr>
+        <w:t>fluence</w:t>
       </w:r>
       <w:proofErr w:type="spellEnd"/>
       <w:r>
         <w:rPr>
-          <w:rFonts w:hint="eastAsia"/>
-        </w:rPr>
-        <w:t>数据结构</w:t>
-      </w:r>
-      <w:proofErr w:type="gramEnd"/>
-    </w:p>
-    <w:p>
-      <w:pPr>
-        <w:autoSpaceDE w:val="0"/>
-        <w:autoSpaceDN w:val="0"/>
-        <w:adjustRightInd w:val="0"/>
-        <w:spacing w:after="0" w:line="240" w:lineRule="auto"/>
-        <w:rPr>
-          <w:rFonts w:ascii="Courier New" w:hAnsi="Courier New" w:cs="Courier New"/>
-          <w:color w:val="000000"/>
-          <w:sz w:val="20"/>
-          <w:szCs w:val="20"/>
-        </w:rPr>
-      </w:pPr>
-    </w:p>
-    <w:p>
-      <w:pPr>
-        <w:autoSpaceDE w:val="0"/>
-        <w:autoSpaceDN w:val="0"/>
-        <w:adjustRightInd w:val="0"/>
-        <w:spacing w:after="0" w:line="240" w:lineRule="auto"/>
-        <w:rPr>
-          <w:rFonts w:ascii="Courier New" w:hAnsi="Courier New" w:cs="Courier New"/>
-          <w:color w:val="000000"/>
-          <w:sz w:val="20"/>
-          <w:szCs w:val="20"/>
-        </w:rPr>
-      </w:pPr>
-      <w:r>
-        <w:rPr>
-          <w:rFonts w:ascii="Courier New" w:hAnsi="Courier New" w:cs="Courier New"/>
-          <w:color w:val="000000"/>
-          <w:sz w:val="20"/>
-          <w:szCs w:val="20"/>
-        </w:rPr>
-        <w:t>存储优化后结果</w:t>
-      </w:r>
-      <w:r>
-        <w:rPr>
           <w:rFonts w:ascii="Courier New" w:hAnsi="Courier New" w:cs="Courier New" w:hint="eastAsia"/>
           <w:color w:val="000000"/>
           <w:sz w:val="20"/>
           <w:szCs w:val="20"/>
         </w:rPr>
+        <w:t>，</w:t>
+      </w:r>
+      <w:r>
+        <w:rPr>
+          <w:rFonts w:ascii="Courier New" w:hAnsi="Courier New" w:cs="Courier New" w:hint="eastAsia"/>
+          <w:color w:val="000000"/>
+          <w:sz w:val="20"/>
+          <w:szCs w:val="20"/>
+        </w:rPr>
+        <w:t xml:space="preserve"> </w:t>
+      </w:r>
+      <w:proofErr w:type="spellStart"/>
+      <w:r>
+        <w:rPr>
+          <w:rFonts w:ascii="Courier New" w:hAnsi="Courier New" w:cs="Courier New" w:hint="eastAsia"/>
+          <w:color w:val="000000"/>
+          <w:sz w:val="20"/>
+          <w:szCs w:val="20"/>
+        </w:rPr>
+        <w:t>physical</w:t>
+      </w:r>
+      <w:r>
+        <w:rPr>
+          <w:rFonts w:ascii="Courier New" w:hAnsi="Courier New" w:cs="Courier New"/>
+          <w:color w:val="000000"/>
+          <w:sz w:val="20"/>
+          <w:szCs w:val="20"/>
+        </w:rPr>
+        <w:t>Dose</w:t>
+      </w:r>
+      <w:proofErr w:type="spellEnd"/>
+      <w:r>
+        <w:rPr>
+          <w:rFonts w:ascii="Courier New" w:hAnsi="Courier New" w:cs="Courier New" w:hint="eastAsia"/>
+          <w:color w:val="000000"/>
+          <w:sz w:val="20"/>
+          <w:szCs w:val="20"/>
+        </w:rPr>
+        <w:t>，</w:t>
+      </w:r>
+      <w:r>
+        <w:rPr>
+          <w:rFonts w:ascii="Courier New" w:hAnsi="Courier New" w:cs="Courier New"/>
+          <w:color w:val="000000"/>
+          <w:sz w:val="20"/>
+          <w:szCs w:val="20"/>
+        </w:rPr>
+        <w:t>在</w:t>
+      </w:r>
+      <w:proofErr w:type="spellStart"/>
+      <w:r>
+        <w:rPr>
+          <w:rFonts w:ascii="Courier New" w:hAnsi="Courier New" w:cs="Courier New"/>
+          <w:color w:val="000000"/>
+          <w:sz w:val="20"/>
+          <w:szCs w:val="20"/>
+        </w:rPr>
+        <w:t>fluence</w:t>
+      </w:r>
+      <w:proofErr w:type="spellEnd"/>
+      <w:r>
+        <w:rPr>
+          <w:rFonts w:ascii="Courier New" w:hAnsi="Courier New" w:cs="Courier New"/>
+          <w:color w:val="000000"/>
+          <w:sz w:val="20"/>
+          <w:szCs w:val="20"/>
+        </w:rPr>
+        <w:t>情况下的物理剂量</w:t>
+      </w:r>
+      <w:r>
+        <w:rPr>
+          <w:rFonts w:ascii="Courier New" w:hAnsi="Courier New" w:cs="Courier New" w:hint="eastAsia"/>
+          <w:color w:val="000000"/>
+          <w:sz w:val="20"/>
+          <w:szCs w:val="20"/>
+        </w:rPr>
         <w:t>。</w:t>
       </w:r>
     </w:p>
@@ -5042,159 +5137,6 @@
         <w:spacing w:after="0" w:line="240" w:lineRule="auto"/>
         <w:rPr>
           <w:rFonts w:ascii="Courier New" w:hAnsi="Courier New" w:cs="Courier New"/>
-          <w:color w:val="000000"/>
-          <w:sz w:val="20"/>
-          <w:szCs w:val="20"/>
-        </w:rPr>
-      </w:pPr>
-    </w:p>
-    <w:p>
-      <w:pPr>
-        <w:autoSpaceDE w:val="0"/>
-        <w:autoSpaceDN w:val="0"/>
-        <w:adjustRightInd w:val="0"/>
-        <w:spacing w:after="0" w:line="240" w:lineRule="auto"/>
-        <w:rPr>
-          <w:rFonts w:ascii="Courier New" w:hAnsi="Courier New" w:cs="Courier New"/>
-          <w:color w:val="000000"/>
-          <w:sz w:val="20"/>
-          <w:szCs w:val="20"/>
-        </w:rPr>
-      </w:pPr>
-      <w:proofErr w:type="gramStart"/>
-      <w:r>
-        <w:rPr>
-          <w:rFonts w:ascii="Courier New" w:hAnsi="Courier New" w:cs="Courier New"/>
-          <w:color w:val="000000"/>
-          <w:sz w:val="20"/>
-          <w:szCs w:val="20"/>
-        </w:rPr>
-        <w:t>w</w:t>
-      </w:r>
-      <w:proofErr w:type="gramEnd"/>
-      <w:r>
-        <w:rPr>
-          <w:rFonts w:ascii="Courier New" w:hAnsi="Courier New" w:cs="Courier New"/>
-          <w:color w:val="000000"/>
-          <w:sz w:val="20"/>
-          <w:szCs w:val="20"/>
-        </w:rPr>
-        <w:t xml:space="preserve"> </w:t>
-      </w:r>
-      <w:r>
-        <w:rPr>
-          <w:rFonts w:ascii="Courier New" w:hAnsi="Courier New" w:cs="Courier New"/>
-          <w:color w:val="000000"/>
-          <w:sz w:val="20"/>
-          <w:szCs w:val="20"/>
-        </w:rPr>
-        <w:t>优化出来后的</w:t>
-      </w:r>
-      <w:proofErr w:type="spellStart"/>
-      <w:r>
-        <w:rPr>
-          <w:rFonts w:ascii="Courier New" w:hAnsi="Courier New" w:cs="Courier New"/>
-          <w:color w:val="000000"/>
-          <w:sz w:val="20"/>
-          <w:szCs w:val="20"/>
-        </w:rPr>
-        <w:t>fluence</w:t>
-      </w:r>
-      <w:proofErr w:type="spellEnd"/>
-      <w:r>
-        <w:rPr>
-          <w:rFonts w:ascii="Courier New" w:hAnsi="Courier New" w:cs="Courier New" w:hint="eastAsia"/>
-          <w:color w:val="000000"/>
-          <w:sz w:val="20"/>
-          <w:szCs w:val="20"/>
-        </w:rPr>
-        <w:t>，</w:t>
-      </w:r>
-      <w:r>
-        <w:rPr>
-          <w:rFonts w:ascii="Courier New" w:hAnsi="Courier New" w:cs="Courier New" w:hint="eastAsia"/>
-          <w:color w:val="000000"/>
-          <w:sz w:val="20"/>
-          <w:szCs w:val="20"/>
-        </w:rPr>
-        <w:t xml:space="preserve"> </w:t>
-      </w:r>
-      <w:proofErr w:type="spellStart"/>
-      <w:r>
-        <w:rPr>
-          <w:rFonts w:ascii="Courier New" w:hAnsi="Courier New" w:cs="Courier New" w:hint="eastAsia"/>
-          <w:color w:val="000000"/>
-          <w:sz w:val="20"/>
-          <w:szCs w:val="20"/>
-        </w:rPr>
-        <w:t>physical</w:t>
-      </w:r>
-      <w:r>
-        <w:rPr>
-          <w:rFonts w:ascii="Courier New" w:hAnsi="Courier New" w:cs="Courier New"/>
-          <w:color w:val="000000"/>
-          <w:sz w:val="20"/>
-          <w:szCs w:val="20"/>
-        </w:rPr>
-        <w:t>Dose</w:t>
-      </w:r>
-      <w:proofErr w:type="spellEnd"/>
-      <w:r>
-        <w:rPr>
-          <w:rFonts w:ascii="Courier New" w:hAnsi="Courier New" w:cs="Courier New" w:hint="eastAsia"/>
-          <w:color w:val="000000"/>
-          <w:sz w:val="20"/>
-          <w:szCs w:val="20"/>
-        </w:rPr>
-        <w:t>，</w:t>
-      </w:r>
-      <w:r>
-        <w:rPr>
-          <w:rFonts w:ascii="Courier New" w:hAnsi="Courier New" w:cs="Courier New"/>
-          <w:color w:val="000000"/>
-          <w:sz w:val="20"/>
-          <w:szCs w:val="20"/>
-        </w:rPr>
-        <w:t>在</w:t>
-      </w:r>
-      <w:proofErr w:type="spellStart"/>
-      <w:r>
-        <w:rPr>
-          <w:rFonts w:ascii="Courier New" w:hAnsi="Courier New" w:cs="Courier New"/>
-          <w:color w:val="000000"/>
-          <w:sz w:val="20"/>
-          <w:szCs w:val="20"/>
-        </w:rPr>
-        <w:t>fluence</w:t>
-      </w:r>
-      <w:proofErr w:type="spellEnd"/>
-      <w:r>
-        <w:rPr>
-          <w:rFonts w:ascii="Courier New" w:hAnsi="Courier New" w:cs="Courier New"/>
-          <w:color w:val="000000"/>
-          <w:sz w:val="20"/>
-          <w:szCs w:val="20"/>
-        </w:rPr>
-        <w:t>情况下的物理剂量</w:t>
-      </w:r>
-      <w:r>
-        <w:rPr>
-          <w:rFonts w:ascii="Courier New" w:hAnsi="Courier New" w:cs="Courier New" w:hint="eastAsia"/>
-          <w:color w:val="000000"/>
-          <w:sz w:val="20"/>
-          <w:szCs w:val="20"/>
-        </w:rPr>
-        <w:t>。</w:t>
-      </w:r>
-    </w:p>
-    <w:p>
-      <w:pPr>
-        <w:autoSpaceDE w:val="0"/>
-        <w:autoSpaceDN w:val="0"/>
-        <w:adjustRightInd w:val="0"/>
-        <w:spacing w:after="0" w:line="240" w:lineRule="auto"/>
-        <w:rPr>
-          <w:rFonts w:ascii="Courier New" w:hAnsi="Courier New" w:cs="Courier New" w:hint="eastAsia"/>
           <w:color w:val="000000"/>
           <w:sz w:val="20"/>
           <w:szCs w:val="20"/>
@@ -5486,367 +5428,365 @@
           <w:szCs w:val="20"/>
         </w:rPr>
       </w:pPr>
-      <w:bookmarkStart w:id="0" w:name="_GoBack"/>
-      <w:bookmarkEnd w:id="0"/>
-    </w:p>
-    <w:p>
-      <w:pPr>
-        <w:autoSpaceDE w:val="0"/>
-        <w:autoSpaceDN w:val="0"/>
-        <w:adjustRightInd w:val="0"/>
-        <w:spacing w:after="0" w:line="240" w:lineRule="auto"/>
-        <w:rPr>
-          <w:rFonts w:ascii="Courier New" w:hAnsi="Courier New" w:cs="Courier New"/>
-          <w:color w:val="000000"/>
-          <w:sz w:val="20"/>
-          <w:szCs w:val="20"/>
-        </w:rPr>
-      </w:pPr>
-    </w:p>
-    <w:p>
-      <w:pPr>
-        <w:autoSpaceDE w:val="0"/>
-        <w:autoSpaceDN w:val="0"/>
-        <w:adjustRightInd w:val="0"/>
-        <w:spacing w:after="0" w:line="240" w:lineRule="auto"/>
-        <w:rPr>
-          <w:rFonts w:ascii="Courier New" w:hAnsi="Courier New" w:cs="Courier New"/>
-          <w:color w:val="000000"/>
-          <w:sz w:val="20"/>
-          <w:szCs w:val="20"/>
-        </w:rPr>
-      </w:pPr>
-    </w:p>
-    <w:p>
-      <w:pPr>
-        <w:autoSpaceDE w:val="0"/>
-        <w:autoSpaceDN w:val="0"/>
-        <w:adjustRightInd w:val="0"/>
-        <w:spacing w:after="0" w:line="240" w:lineRule="auto"/>
-        <w:rPr>
-          <w:rFonts w:ascii="Courier New" w:hAnsi="Courier New" w:cs="Courier New"/>
-          <w:color w:val="000000"/>
-          <w:sz w:val="20"/>
-          <w:szCs w:val="20"/>
-        </w:rPr>
-      </w:pPr>
-    </w:p>
-    <w:p>
-      <w:pPr>
-        <w:autoSpaceDE w:val="0"/>
-        <w:autoSpaceDN w:val="0"/>
-        <w:adjustRightInd w:val="0"/>
-        <w:spacing w:after="0" w:line="240" w:lineRule="auto"/>
-        <w:rPr>
-          <w:rFonts w:ascii="Courier New" w:hAnsi="Courier New" w:cs="Courier New"/>
-          <w:color w:val="000000"/>
-          <w:sz w:val="20"/>
-          <w:szCs w:val="20"/>
-        </w:rPr>
-      </w:pPr>
-    </w:p>
-    <w:p>
-      <w:pPr>
-        <w:autoSpaceDE w:val="0"/>
-        <w:autoSpaceDN w:val="0"/>
-        <w:adjustRightInd w:val="0"/>
-        <w:spacing w:after="0" w:line="240" w:lineRule="auto"/>
-        <w:rPr>
-          <w:rFonts w:ascii="Courier New" w:hAnsi="Courier New" w:cs="Courier New"/>
-          <w:color w:val="000000"/>
-          <w:sz w:val="20"/>
-          <w:szCs w:val="20"/>
-        </w:rPr>
-      </w:pPr>
-    </w:p>
-    <w:p>
-      <w:pPr>
-        <w:autoSpaceDE w:val="0"/>
-        <w:autoSpaceDN w:val="0"/>
-        <w:adjustRightInd w:val="0"/>
-        <w:spacing w:after="0" w:line="240" w:lineRule="auto"/>
-        <w:rPr>
-          <w:rFonts w:ascii="Courier New" w:hAnsi="Courier New" w:cs="Courier New"/>
-          <w:color w:val="000000"/>
-          <w:sz w:val="20"/>
-          <w:szCs w:val="20"/>
-        </w:rPr>
-      </w:pPr>
-    </w:p>
-    <w:p>
-      <w:pPr>
-        <w:autoSpaceDE w:val="0"/>
-        <w:autoSpaceDN w:val="0"/>
-        <w:adjustRightInd w:val="0"/>
-        <w:spacing w:after="0" w:line="240" w:lineRule="auto"/>
-        <w:rPr>
-          <w:rFonts w:ascii="Courier New" w:hAnsi="Courier New" w:cs="Courier New"/>
-          <w:color w:val="000000"/>
-          <w:sz w:val="20"/>
-          <w:szCs w:val="20"/>
-        </w:rPr>
-      </w:pPr>
-    </w:p>
-    <w:p>
-      <w:pPr>
-        <w:autoSpaceDE w:val="0"/>
-        <w:autoSpaceDN w:val="0"/>
-        <w:adjustRightInd w:val="0"/>
-        <w:spacing w:after="0" w:line="240" w:lineRule="auto"/>
-        <w:rPr>
-          <w:rFonts w:ascii="Courier New" w:hAnsi="Courier New" w:cs="Courier New"/>
-          <w:color w:val="000000"/>
-          <w:sz w:val="20"/>
-          <w:szCs w:val="20"/>
-        </w:rPr>
-      </w:pPr>
-    </w:p>
-    <w:p>
-      <w:pPr>
-        <w:autoSpaceDE w:val="0"/>
-        <w:autoSpaceDN w:val="0"/>
-        <w:adjustRightInd w:val="0"/>
-        <w:spacing w:after="0" w:line="240" w:lineRule="auto"/>
-        <w:rPr>
-          <w:rFonts w:ascii="Courier New" w:hAnsi="Courier New" w:cs="Courier New"/>
-          <w:color w:val="000000"/>
-          <w:sz w:val="20"/>
-          <w:szCs w:val="20"/>
-        </w:rPr>
-      </w:pPr>
-    </w:p>
-    <w:p>
-      <w:pPr>
-        <w:autoSpaceDE w:val="0"/>
-        <w:autoSpaceDN w:val="0"/>
-        <w:adjustRightInd w:val="0"/>
-        <w:spacing w:after="0" w:line="240" w:lineRule="auto"/>
-        <w:rPr>
-          <w:rFonts w:ascii="Courier New" w:hAnsi="Courier New" w:cs="Courier New"/>
-          <w:color w:val="000000"/>
-          <w:sz w:val="20"/>
-          <w:szCs w:val="20"/>
-        </w:rPr>
-      </w:pPr>
-    </w:p>
-    <w:p>
-      <w:pPr>
-        <w:autoSpaceDE w:val="0"/>
-        <w:autoSpaceDN w:val="0"/>
-        <w:adjustRightInd w:val="0"/>
-        <w:spacing w:after="0" w:line="240" w:lineRule="auto"/>
-        <w:rPr>
-          <w:rFonts w:ascii="Courier New" w:hAnsi="Courier New" w:cs="Courier New"/>
-          <w:color w:val="000000"/>
-          <w:sz w:val="20"/>
-          <w:szCs w:val="20"/>
-        </w:rPr>
-      </w:pPr>
-    </w:p>
-    <w:p>
-      <w:pPr>
-        <w:autoSpaceDE w:val="0"/>
-        <w:autoSpaceDN w:val="0"/>
-        <w:adjustRightInd w:val="0"/>
-        <w:spacing w:after="0" w:line="240" w:lineRule="auto"/>
-        <w:rPr>
-          <w:rFonts w:ascii="Courier New" w:hAnsi="Courier New" w:cs="Courier New"/>
-          <w:color w:val="000000"/>
-          <w:sz w:val="20"/>
-          <w:szCs w:val="20"/>
-        </w:rPr>
-      </w:pPr>
-    </w:p>
-    <w:p>
-      <w:pPr>
-        <w:autoSpaceDE w:val="0"/>
-        <w:autoSpaceDN w:val="0"/>
-        <w:adjustRightInd w:val="0"/>
-        <w:spacing w:after="0" w:line="240" w:lineRule="auto"/>
-        <w:rPr>
-          <w:rFonts w:ascii="Courier New" w:hAnsi="Courier New" w:cs="Courier New"/>
-          <w:color w:val="000000"/>
-          <w:sz w:val="20"/>
-          <w:szCs w:val="20"/>
-        </w:rPr>
-      </w:pPr>
-    </w:p>
-    <w:p>
-      <w:pPr>
-        <w:autoSpaceDE w:val="0"/>
-        <w:autoSpaceDN w:val="0"/>
-        <w:adjustRightInd w:val="0"/>
-        <w:spacing w:after="0" w:line="240" w:lineRule="auto"/>
-        <w:rPr>
-          <w:rFonts w:ascii="Courier New" w:hAnsi="Courier New" w:cs="Courier New"/>
-          <w:color w:val="000000"/>
-          <w:sz w:val="20"/>
-          <w:szCs w:val="20"/>
-        </w:rPr>
-      </w:pPr>
-    </w:p>
-    <w:p>
-      <w:pPr>
-        <w:autoSpaceDE w:val="0"/>
-        <w:autoSpaceDN w:val="0"/>
-        <w:adjustRightInd w:val="0"/>
-        <w:spacing w:after="0" w:line="240" w:lineRule="auto"/>
-        <w:rPr>
-          <w:rFonts w:ascii="Courier New" w:hAnsi="Courier New" w:cs="Courier New"/>
-          <w:color w:val="000000"/>
-          <w:sz w:val="20"/>
-          <w:szCs w:val="20"/>
-        </w:rPr>
-      </w:pPr>
-    </w:p>
-    <w:p>
-      <w:pPr>
-        <w:autoSpaceDE w:val="0"/>
-        <w:autoSpaceDN w:val="0"/>
-        <w:adjustRightInd w:val="0"/>
-        <w:spacing w:after="0" w:line="240" w:lineRule="auto"/>
-        <w:rPr>
-          <w:rFonts w:ascii="Courier New" w:hAnsi="Courier New" w:cs="Courier New"/>
-          <w:color w:val="000000"/>
-          <w:sz w:val="20"/>
-          <w:szCs w:val="20"/>
-        </w:rPr>
-      </w:pPr>
-    </w:p>
-    <w:p>
-      <w:pPr>
-        <w:autoSpaceDE w:val="0"/>
-        <w:autoSpaceDN w:val="0"/>
-        <w:adjustRightInd w:val="0"/>
-        <w:spacing w:after="0" w:line="240" w:lineRule="auto"/>
-        <w:rPr>
-          <w:rFonts w:ascii="Courier New" w:hAnsi="Courier New" w:cs="Courier New"/>
-          <w:color w:val="000000"/>
-          <w:sz w:val="20"/>
-          <w:szCs w:val="20"/>
-        </w:rPr>
-      </w:pPr>
-    </w:p>
-    <w:p>
-      <w:pPr>
-        <w:autoSpaceDE w:val="0"/>
-        <w:autoSpaceDN w:val="0"/>
-        <w:adjustRightInd w:val="0"/>
-        <w:spacing w:after="0" w:line="240" w:lineRule="auto"/>
-        <w:rPr>
-          <w:rFonts w:ascii="Courier New" w:hAnsi="Courier New" w:cs="Courier New"/>
-          <w:color w:val="000000"/>
-          <w:sz w:val="20"/>
-          <w:szCs w:val="20"/>
-        </w:rPr>
-      </w:pPr>
-    </w:p>
-    <w:p>
-      <w:pPr>
-        <w:autoSpaceDE w:val="0"/>
-        <w:autoSpaceDN w:val="0"/>
-        <w:adjustRightInd w:val="0"/>
-        <w:spacing w:after="0" w:line="240" w:lineRule="auto"/>
-        <w:rPr>
-          <w:rFonts w:ascii="Courier New" w:hAnsi="Courier New" w:cs="Courier New"/>
-          <w:color w:val="000000"/>
-          <w:sz w:val="20"/>
-          <w:szCs w:val="20"/>
-        </w:rPr>
-      </w:pPr>
-    </w:p>
-    <w:p>
-      <w:pPr>
-        <w:autoSpaceDE w:val="0"/>
-        <w:autoSpaceDN w:val="0"/>
-        <w:adjustRightInd w:val="0"/>
-        <w:spacing w:after="0" w:line="240" w:lineRule="auto"/>
-        <w:rPr>
-          <w:rFonts w:ascii="Courier New" w:hAnsi="Courier New" w:cs="Courier New"/>
-          <w:color w:val="000000"/>
-          <w:sz w:val="20"/>
-          <w:szCs w:val="20"/>
-        </w:rPr>
-      </w:pPr>
-    </w:p>
-    <w:p>
-      <w:pPr>
-        <w:autoSpaceDE w:val="0"/>
-        <w:autoSpaceDN w:val="0"/>
-        <w:adjustRightInd w:val="0"/>
-        <w:spacing w:after="0" w:line="240" w:lineRule="auto"/>
-        <w:rPr>
-          <w:rFonts w:ascii="Courier New" w:hAnsi="Courier New" w:cs="Courier New"/>
-          <w:color w:val="000000"/>
-          <w:sz w:val="20"/>
-          <w:szCs w:val="20"/>
-        </w:rPr>
-      </w:pPr>
-    </w:p>
-    <w:p>
-      <w:pPr>
-        <w:autoSpaceDE w:val="0"/>
-        <w:autoSpaceDN w:val="0"/>
-        <w:adjustRightInd w:val="0"/>
-        <w:spacing w:after="0" w:line="240" w:lineRule="auto"/>
-        <w:rPr>
-          <w:rFonts w:ascii="Courier New" w:hAnsi="Courier New" w:cs="Courier New"/>
-          <w:color w:val="000000"/>
-          <w:sz w:val="20"/>
-          <w:szCs w:val="20"/>
-        </w:rPr>
-      </w:pPr>
-    </w:p>
-    <w:p>
-      <w:pPr>
-        <w:autoSpaceDE w:val="0"/>
-        <w:autoSpaceDN w:val="0"/>
-        <w:adjustRightInd w:val="0"/>
-        <w:spacing w:after="0" w:line="240" w:lineRule="auto"/>
-        <w:rPr>
-          <w:rFonts w:ascii="Courier New" w:hAnsi="Courier New" w:cs="Courier New"/>
-          <w:color w:val="000000"/>
-          <w:sz w:val="20"/>
-          <w:szCs w:val="20"/>
-        </w:rPr>
-      </w:pPr>
-    </w:p>
-    <w:p>
-      <w:pPr>
-        <w:autoSpaceDE w:val="0"/>
-        <w:autoSpaceDN w:val="0"/>
-        <w:adjustRightInd w:val="0"/>
-        <w:spacing w:after="0" w:line="240" w:lineRule="auto"/>
-        <w:rPr>
-          <w:rFonts w:ascii="Courier New" w:hAnsi="Courier New" w:cs="Courier New"/>
-          <w:color w:val="000000"/>
-          <w:sz w:val="20"/>
-          <w:szCs w:val="20"/>
-        </w:rPr>
-      </w:pPr>
-    </w:p>
-    <w:p>
-      <w:pPr>
-        <w:autoSpaceDE w:val="0"/>
-        <w:autoSpaceDN w:val="0"/>
-        <w:adjustRightInd w:val="0"/>
-        <w:spacing w:after="0" w:line="240" w:lineRule="auto"/>
-        <w:rPr>
-          <w:rFonts w:ascii="Courier New" w:hAnsi="Courier New" w:cs="Courier New"/>
-          <w:color w:val="000000"/>
-          <w:sz w:val="20"/>
-          <w:szCs w:val="20"/>
-        </w:rPr>
-      </w:pPr>
-    </w:p>
-    <w:p>
-      <w:pPr>
-        <w:autoSpaceDE w:val="0"/>
-        <w:autoSpaceDN w:val="0"/>
-        <w:adjustRightInd w:val="0"/>
-        <w:spacing w:after="0" w:line="240" w:lineRule="auto"/>
-        <w:rPr>
-          <w:rFonts w:ascii="Courier New" w:hAnsi="Courier New" w:cs="Courier New" w:hint="eastAsia"/>
+    </w:p>
+    <w:p>
+      <w:pPr>
+        <w:autoSpaceDE w:val="0"/>
+        <w:autoSpaceDN w:val="0"/>
+        <w:adjustRightInd w:val="0"/>
+        <w:spacing w:after="0" w:line="240" w:lineRule="auto"/>
+        <w:rPr>
+          <w:rFonts w:ascii="Courier New" w:hAnsi="Courier New" w:cs="Courier New"/>
+          <w:color w:val="000000"/>
+          <w:sz w:val="20"/>
+          <w:szCs w:val="20"/>
+        </w:rPr>
+      </w:pPr>
+    </w:p>
+    <w:p>
+      <w:pPr>
+        <w:autoSpaceDE w:val="0"/>
+        <w:autoSpaceDN w:val="0"/>
+        <w:adjustRightInd w:val="0"/>
+        <w:spacing w:after="0" w:line="240" w:lineRule="auto"/>
+        <w:rPr>
+          <w:rFonts w:ascii="Courier New" w:hAnsi="Courier New" w:cs="Courier New"/>
+          <w:color w:val="000000"/>
+          <w:sz w:val="20"/>
+          <w:szCs w:val="20"/>
+        </w:rPr>
+      </w:pPr>
+    </w:p>
+    <w:p>
+      <w:pPr>
+        <w:autoSpaceDE w:val="0"/>
+        <w:autoSpaceDN w:val="0"/>
+        <w:adjustRightInd w:val="0"/>
+        <w:spacing w:after="0" w:line="240" w:lineRule="auto"/>
+        <w:rPr>
+          <w:rFonts w:ascii="Courier New" w:hAnsi="Courier New" w:cs="Courier New"/>
+          <w:color w:val="000000"/>
+          <w:sz w:val="20"/>
+          <w:szCs w:val="20"/>
+        </w:rPr>
+      </w:pPr>
+    </w:p>
+    <w:p>
+      <w:pPr>
+        <w:autoSpaceDE w:val="0"/>
+        <w:autoSpaceDN w:val="0"/>
+        <w:adjustRightInd w:val="0"/>
+        <w:spacing w:after="0" w:line="240" w:lineRule="auto"/>
+        <w:rPr>
+          <w:rFonts w:ascii="Courier New" w:hAnsi="Courier New" w:cs="Courier New"/>
+          <w:color w:val="000000"/>
+          <w:sz w:val="20"/>
+          <w:szCs w:val="20"/>
+        </w:rPr>
+      </w:pPr>
+    </w:p>
+    <w:p>
+      <w:pPr>
+        <w:autoSpaceDE w:val="0"/>
+        <w:autoSpaceDN w:val="0"/>
+        <w:adjustRightInd w:val="0"/>
+        <w:spacing w:after="0" w:line="240" w:lineRule="auto"/>
+        <w:rPr>
+          <w:rFonts w:ascii="Courier New" w:hAnsi="Courier New" w:cs="Courier New"/>
+          <w:color w:val="000000"/>
+          <w:sz w:val="20"/>
+          <w:szCs w:val="20"/>
+        </w:rPr>
+      </w:pPr>
+    </w:p>
+    <w:p>
+      <w:pPr>
+        <w:autoSpaceDE w:val="0"/>
+        <w:autoSpaceDN w:val="0"/>
+        <w:adjustRightInd w:val="0"/>
+        <w:spacing w:after="0" w:line="240" w:lineRule="auto"/>
+        <w:rPr>
+          <w:rFonts w:ascii="Courier New" w:hAnsi="Courier New" w:cs="Courier New"/>
+          <w:color w:val="000000"/>
+          <w:sz w:val="20"/>
+          <w:szCs w:val="20"/>
+        </w:rPr>
+      </w:pPr>
+    </w:p>
+    <w:p>
+      <w:pPr>
+        <w:autoSpaceDE w:val="0"/>
+        <w:autoSpaceDN w:val="0"/>
+        <w:adjustRightInd w:val="0"/>
+        <w:spacing w:after="0" w:line="240" w:lineRule="auto"/>
+        <w:rPr>
+          <w:rFonts w:ascii="Courier New" w:hAnsi="Courier New" w:cs="Courier New"/>
+          <w:color w:val="000000"/>
+          <w:sz w:val="20"/>
+          <w:szCs w:val="20"/>
+        </w:rPr>
+      </w:pPr>
+    </w:p>
+    <w:p>
+      <w:pPr>
+        <w:autoSpaceDE w:val="0"/>
+        <w:autoSpaceDN w:val="0"/>
+        <w:adjustRightInd w:val="0"/>
+        <w:spacing w:after="0" w:line="240" w:lineRule="auto"/>
+        <w:rPr>
+          <w:rFonts w:ascii="Courier New" w:hAnsi="Courier New" w:cs="Courier New"/>
+          <w:color w:val="000000"/>
+          <w:sz w:val="20"/>
+          <w:szCs w:val="20"/>
+        </w:rPr>
+      </w:pPr>
+    </w:p>
+    <w:p>
+      <w:pPr>
+        <w:autoSpaceDE w:val="0"/>
+        <w:autoSpaceDN w:val="0"/>
+        <w:adjustRightInd w:val="0"/>
+        <w:spacing w:after="0" w:line="240" w:lineRule="auto"/>
+        <w:rPr>
+          <w:rFonts w:ascii="Courier New" w:hAnsi="Courier New" w:cs="Courier New"/>
+          <w:color w:val="000000"/>
+          <w:sz w:val="20"/>
+          <w:szCs w:val="20"/>
+        </w:rPr>
+      </w:pPr>
+    </w:p>
+    <w:p>
+      <w:pPr>
+        <w:autoSpaceDE w:val="0"/>
+        <w:autoSpaceDN w:val="0"/>
+        <w:adjustRightInd w:val="0"/>
+        <w:spacing w:after="0" w:line="240" w:lineRule="auto"/>
+        <w:rPr>
+          <w:rFonts w:ascii="Courier New" w:hAnsi="Courier New" w:cs="Courier New"/>
+          <w:color w:val="000000"/>
+          <w:sz w:val="20"/>
+          <w:szCs w:val="20"/>
+        </w:rPr>
+      </w:pPr>
+    </w:p>
+    <w:p>
+      <w:pPr>
+        <w:autoSpaceDE w:val="0"/>
+        <w:autoSpaceDN w:val="0"/>
+        <w:adjustRightInd w:val="0"/>
+        <w:spacing w:after="0" w:line="240" w:lineRule="auto"/>
+        <w:rPr>
+          <w:rFonts w:ascii="Courier New" w:hAnsi="Courier New" w:cs="Courier New"/>
+          <w:color w:val="000000"/>
+          <w:sz w:val="20"/>
+          <w:szCs w:val="20"/>
+        </w:rPr>
+      </w:pPr>
+    </w:p>
+    <w:p>
+      <w:pPr>
+        <w:autoSpaceDE w:val="0"/>
+        <w:autoSpaceDN w:val="0"/>
+        <w:adjustRightInd w:val="0"/>
+        <w:spacing w:after="0" w:line="240" w:lineRule="auto"/>
+        <w:rPr>
+          <w:rFonts w:ascii="Courier New" w:hAnsi="Courier New" w:cs="Courier New"/>
+          <w:color w:val="000000"/>
+          <w:sz w:val="20"/>
+          <w:szCs w:val="20"/>
+        </w:rPr>
+      </w:pPr>
+    </w:p>
+    <w:p>
+      <w:pPr>
+        <w:autoSpaceDE w:val="0"/>
+        <w:autoSpaceDN w:val="0"/>
+        <w:adjustRightInd w:val="0"/>
+        <w:spacing w:after="0" w:line="240" w:lineRule="auto"/>
+        <w:rPr>
+          <w:rFonts w:ascii="Courier New" w:hAnsi="Courier New" w:cs="Courier New"/>
+          <w:color w:val="000000"/>
+          <w:sz w:val="20"/>
+          <w:szCs w:val="20"/>
+        </w:rPr>
+      </w:pPr>
+    </w:p>
+    <w:p>
+      <w:pPr>
+        <w:autoSpaceDE w:val="0"/>
+        <w:autoSpaceDN w:val="0"/>
+        <w:adjustRightInd w:val="0"/>
+        <w:spacing w:after="0" w:line="240" w:lineRule="auto"/>
+        <w:rPr>
+          <w:rFonts w:ascii="Courier New" w:hAnsi="Courier New" w:cs="Courier New"/>
+          <w:color w:val="000000"/>
+          <w:sz w:val="20"/>
+          <w:szCs w:val="20"/>
+        </w:rPr>
+      </w:pPr>
+    </w:p>
+    <w:p>
+      <w:pPr>
+        <w:autoSpaceDE w:val="0"/>
+        <w:autoSpaceDN w:val="0"/>
+        <w:adjustRightInd w:val="0"/>
+        <w:spacing w:after="0" w:line="240" w:lineRule="auto"/>
+        <w:rPr>
+          <w:rFonts w:ascii="Courier New" w:hAnsi="Courier New" w:cs="Courier New"/>
+          <w:color w:val="000000"/>
+          <w:sz w:val="20"/>
+          <w:szCs w:val="20"/>
+        </w:rPr>
+      </w:pPr>
+    </w:p>
+    <w:p>
+      <w:pPr>
+        <w:autoSpaceDE w:val="0"/>
+        <w:autoSpaceDN w:val="0"/>
+        <w:adjustRightInd w:val="0"/>
+        <w:spacing w:after="0" w:line="240" w:lineRule="auto"/>
+        <w:rPr>
+          <w:rFonts w:ascii="Courier New" w:hAnsi="Courier New" w:cs="Courier New"/>
+          <w:color w:val="000000"/>
+          <w:sz w:val="20"/>
+          <w:szCs w:val="20"/>
+        </w:rPr>
+      </w:pPr>
+    </w:p>
+    <w:p>
+      <w:pPr>
+        <w:autoSpaceDE w:val="0"/>
+        <w:autoSpaceDN w:val="0"/>
+        <w:adjustRightInd w:val="0"/>
+        <w:spacing w:after="0" w:line="240" w:lineRule="auto"/>
+        <w:rPr>
+          <w:rFonts w:ascii="Courier New" w:hAnsi="Courier New" w:cs="Courier New"/>
+          <w:color w:val="000000"/>
+          <w:sz w:val="20"/>
+          <w:szCs w:val="20"/>
+        </w:rPr>
+      </w:pPr>
+    </w:p>
+    <w:p>
+      <w:pPr>
+        <w:autoSpaceDE w:val="0"/>
+        <w:autoSpaceDN w:val="0"/>
+        <w:adjustRightInd w:val="0"/>
+        <w:spacing w:after="0" w:line="240" w:lineRule="auto"/>
+        <w:rPr>
+          <w:rFonts w:ascii="Courier New" w:hAnsi="Courier New" w:cs="Courier New"/>
+          <w:color w:val="000000"/>
+          <w:sz w:val="20"/>
+          <w:szCs w:val="20"/>
+        </w:rPr>
+      </w:pPr>
+    </w:p>
+    <w:p>
+      <w:pPr>
+        <w:autoSpaceDE w:val="0"/>
+        <w:autoSpaceDN w:val="0"/>
+        <w:adjustRightInd w:val="0"/>
+        <w:spacing w:after="0" w:line="240" w:lineRule="auto"/>
+        <w:rPr>
+          <w:rFonts w:ascii="Courier New" w:hAnsi="Courier New" w:cs="Courier New"/>
+          <w:color w:val="000000"/>
+          <w:sz w:val="20"/>
+          <w:szCs w:val="20"/>
+        </w:rPr>
+      </w:pPr>
+    </w:p>
+    <w:p>
+      <w:pPr>
+        <w:autoSpaceDE w:val="0"/>
+        <w:autoSpaceDN w:val="0"/>
+        <w:adjustRightInd w:val="0"/>
+        <w:spacing w:after="0" w:line="240" w:lineRule="auto"/>
+        <w:rPr>
+          <w:rFonts w:ascii="Courier New" w:hAnsi="Courier New" w:cs="Courier New"/>
+          <w:color w:val="000000"/>
+          <w:sz w:val="20"/>
+          <w:szCs w:val="20"/>
+        </w:rPr>
+      </w:pPr>
+    </w:p>
+    <w:p>
+      <w:pPr>
+        <w:autoSpaceDE w:val="0"/>
+        <w:autoSpaceDN w:val="0"/>
+        <w:adjustRightInd w:val="0"/>
+        <w:spacing w:after="0" w:line="240" w:lineRule="auto"/>
+        <w:rPr>
+          <w:rFonts w:ascii="Courier New" w:hAnsi="Courier New" w:cs="Courier New"/>
+          <w:color w:val="000000"/>
+          <w:sz w:val="20"/>
+          <w:szCs w:val="20"/>
+        </w:rPr>
+      </w:pPr>
+    </w:p>
+    <w:p>
+      <w:pPr>
+        <w:autoSpaceDE w:val="0"/>
+        <w:autoSpaceDN w:val="0"/>
+        <w:adjustRightInd w:val="0"/>
+        <w:spacing w:after="0" w:line="240" w:lineRule="auto"/>
+        <w:rPr>
+          <w:rFonts w:ascii="Courier New" w:hAnsi="Courier New" w:cs="Courier New"/>
+          <w:color w:val="000000"/>
+          <w:sz w:val="20"/>
+          <w:szCs w:val="20"/>
+        </w:rPr>
+      </w:pPr>
+    </w:p>
+    <w:p>
+      <w:pPr>
+        <w:autoSpaceDE w:val="0"/>
+        <w:autoSpaceDN w:val="0"/>
+        <w:adjustRightInd w:val="0"/>
+        <w:spacing w:after="0" w:line="240" w:lineRule="auto"/>
+        <w:rPr>
+          <w:rFonts w:ascii="Courier New" w:hAnsi="Courier New" w:cs="Courier New"/>
+          <w:color w:val="000000"/>
+          <w:sz w:val="20"/>
+          <w:szCs w:val="20"/>
+        </w:rPr>
+      </w:pPr>
+    </w:p>
+    <w:p>
+      <w:pPr>
+        <w:autoSpaceDE w:val="0"/>
+        <w:autoSpaceDN w:val="0"/>
+        <w:adjustRightInd w:val="0"/>
+        <w:spacing w:after="0" w:line="240" w:lineRule="auto"/>
+        <w:rPr>
+          <w:rFonts w:ascii="Courier New" w:hAnsi="Courier New" w:cs="Courier New"/>
+          <w:color w:val="000000"/>
+          <w:sz w:val="20"/>
+          <w:szCs w:val="20"/>
+        </w:rPr>
+      </w:pPr>
+    </w:p>
+    <w:p>
+      <w:pPr>
+        <w:autoSpaceDE w:val="0"/>
+        <w:autoSpaceDN w:val="0"/>
+        <w:adjustRightInd w:val="0"/>
+        <w:spacing w:after="0" w:line="240" w:lineRule="auto"/>
+        <w:rPr>
+          <w:rFonts w:ascii="Courier New" w:hAnsi="Courier New" w:cs="Courier New"/>
+          <w:color w:val="000000"/>
+          <w:sz w:val="20"/>
+          <w:szCs w:val="20"/>
+        </w:rPr>
+      </w:pPr>
+    </w:p>
+    <w:p>
+      <w:pPr>
+        <w:autoSpaceDE w:val="0"/>
+        <w:autoSpaceDN w:val="0"/>
+        <w:adjustRightInd w:val="0"/>
+        <w:spacing w:after="0" w:line="240" w:lineRule="auto"/>
+        <w:rPr>
+          <w:rFonts w:ascii="Courier New" w:hAnsi="Courier New" w:cs="Courier New"/>
           <w:color w:val="000000"/>
           <w:sz w:val="20"/>
           <w:szCs w:val="20"/>
@@ -6295,16 +6235,7 @@
           <w:sz w:val="20"/>
           <w:szCs w:val="20"/>
         </w:rPr>
-        <w:t>)</w:t>
-      </w:r>
-      <w:r>
-        <w:rPr>
-          <w:rFonts w:ascii="Courier New" w:hAnsi="Courier New" w:cs="Courier New"/>
-          <w:color w:val="000000"/>
-          <w:sz w:val="20"/>
-          <w:szCs w:val="20"/>
-        </w:rPr>
-        <w:t xml:space="preserve"> </w:t>
+        <w:t xml:space="preserve">) </w:t>
       </w:r>
       <w:proofErr w:type="spellStart"/>
       <w:r>
@@ -6685,8 +6616,305 @@
           <w:sz w:val="20"/>
           <w:szCs w:val="20"/>
         </w:rPr>
-        <w:t>)</w:t>
-      </w:r>
+        <w:t xml:space="preserve">) </w:t>
+      </w:r>
+      <w:proofErr w:type="spellStart"/>
+      <w:r>
+        <w:rPr>
+          <w:rFonts w:ascii="Courier New" w:hAnsi="Courier New" w:cs="Courier New"/>
+          <w:color w:val="000000"/>
+          <w:sz w:val="20"/>
+          <w:szCs w:val="20"/>
+        </w:rPr>
+        <w:t>VisMode</w:t>
+      </w:r>
+      <w:proofErr w:type="spellEnd"/>
+      <w:r>
+        <w:rPr>
+          <w:rFonts w:ascii="Courier New" w:hAnsi="Courier New" w:cs="Courier New"/>
+          <w:color w:val="000000"/>
+          <w:sz w:val="20"/>
+          <w:szCs w:val="20"/>
+        </w:rPr>
+        <w:t xml:space="preserve"> == 3</w:t>
+      </w:r>
+    </w:p>
+    <w:p>
+      <w:pPr>
+        <w:autoSpaceDE w:val="0"/>
+        <w:autoSpaceDN w:val="0"/>
+        <w:adjustRightInd w:val="0"/>
+        <w:spacing w:after="0" w:line="240" w:lineRule="auto"/>
+        <w:rPr>
+          <w:rFonts w:ascii="Courier New" w:hAnsi="Courier New" w:cs="Courier New"/>
+          <w:color w:val="000000"/>
+          <w:sz w:val="20"/>
+          <w:szCs w:val="20"/>
+        </w:rPr>
+      </w:pPr>
+    </w:p>
+    <w:p>
+      <w:pPr>
+        <w:autoSpaceDE w:val="0"/>
+        <w:autoSpaceDN w:val="0"/>
+        <w:adjustRightInd w:val="0"/>
+        <w:spacing w:after="0" w:line="240" w:lineRule="auto"/>
+        <w:rPr>
+          <w:rFonts w:ascii="Courier New" w:hAnsi="Courier New" w:cs="Courier New"/>
+          <w:color w:val="000000"/>
+          <w:sz w:val="20"/>
+          <w:szCs w:val="20"/>
+        </w:rPr>
+      </w:pPr>
+      <w:r>
+        <w:rPr>
+          <w:rFonts w:ascii="Courier New" w:hAnsi="Courier New" w:cs="Courier New"/>
+          <w:color w:val="000000"/>
+          <w:sz w:val="20"/>
+          <w:szCs w:val="20"/>
+        </w:rPr>
+        <w:t xml:space="preserve">3 </w:t>
+      </w:r>
+      <w:r>
+        <w:rPr>
+          <w:rFonts w:ascii="Courier New" w:hAnsi="Courier New" w:cs="Courier New" w:hint="eastAsia"/>
+          <w:color w:val="000000"/>
+          <w:sz w:val="20"/>
+          <w:szCs w:val="20"/>
+        </w:rPr>
+        <w:t>的模式与</w:t>
+      </w:r>
+      <w:r>
+        <w:rPr>
+          <w:rFonts w:ascii="Courier New" w:hAnsi="Courier New" w:cs="Courier New" w:hint="eastAsia"/>
+          <w:color w:val="000000"/>
+          <w:sz w:val="20"/>
+          <w:szCs w:val="20"/>
+        </w:rPr>
+        <w:t>1</w:t>
+      </w:r>
+      <w:r>
+        <w:rPr>
+          <w:rFonts w:ascii="Courier New" w:hAnsi="Courier New" w:cs="Courier New" w:hint="eastAsia"/>
+          <w:color w:val="000000"/>
+          <w:sz w:val="20"/>
+          <w:szCs w:val="20"/>
+        </w:rPr>
+        <w:t>的模式是一样的效果。</w:t>
+      </w:r>
+    </w:p>
+    <w:p>
+      <w:pPr>
+        <w:autoSpaceDE w:val="0"/>
+        <w:autoSpaceDN w:val="0"/>
+        <w:adjustRightInd w:val="0"/>
+        <w:spacing w:after="0" w:line="240" w:lineRule="auto"/>
+        <w:rPr>
+          <w:rFonts w:ascii="Courier New" w:hAnsi="Courier New" w:cs="Courier New"/>
+          <w:color w:val="000000"/>
+          <w:sz w:val="20"/>
+          <w:szCs w:val="20"/>
+        </w:rPr>
+      </w:pPr>
+    </w:p>
+    <w:p>
+      <w:pPr>
+        <w:autoSpaceDE w:val="0"/>
+        <w:autoSpaceDN w:val="0"/>
+        <w:adjustRightInd w:val="0"/>
+        <w:spacing w:after="0" w:line="240" w:lineRule="auto"/>
+        <w:rPr>
+          <w:rFonts w:ascii="Courier New" w:hAnsi="Courier New" w:cs="Courier New"/>
+          <w:color w:val="000000"/>
+          <w:sz w:val="20"/>
+          <w:szCs w:val="20"/>
+        </w:rPr>
+      </w:pPr>
+    </w:p>
+    <w:p>
+      <w:pPr>
+        <w:autoSpaceDE w:val="0"/>
+        <w:autoSpaceDN w:val="0"/>
+        <w:adjustRightInd w:val="0"/>
+        <w:spacing w:after="0" w:line="240" w:lineRule="auto"/>
+        <w:rPr>
+          <w:rFonts w:ascii="Courier New" w:hAnsi="Courier New" w:cs="Courier New"/>
+          <w:color w:val="000000"/>
+          <w:sz w:val="20"/>
+          <w:szCs w:val="20"/>
+        </w:rPr>
+      </w:pPr>
+    </w:p>
+    <w:p>
+      <w:pPr>
+        <w:autoSpaceDE w:val="0"/>
+        <w:autoSpaceDN w:val="0"/>
+        <w:adjustRightInd w:val="0"/>
+        <w:spacing w:after="0" w:line="240" w:lineRule="auto"/>
+        <w:rPr>
+          <w:rFonts w:ascii="Courier New" w:hAnsi="Courier New" w:cs="Courier New"/>
+          <w:color w:val="000000"/>
+          <w:sz w:val="20"/>
+          <w:szCs w:val="20"/>
+        </w:rPr>
+      </w:pPr>
+    </w:p>
+    <w:p>
+      <w:pPr>
+        <w:autoSpaceDE w:val="0"/>
+        <w:autoSpaceDN w:val="0"/>
+        <w:adjustRightInd w:val="0"/>
+        <w:spacing w:after="0" w:line="240" w:lineRule="auto"/>
+        <w:rPr>
+          <w:rFonts w:ascii="Courier New" w:hAnsi="Courier New" w:cs="Courier New"/>
+          <w:color w:val="000000"/>
+          <w:sz w:val="20"/>
+          <w:szCs w:val="20"/>
+        </w:rPr>
+      </w:pPr>
+    </w:p>
+    <w:p>
+      <w:pPr>
+        <w:autoSpaceDE w:val="0"/>
+        <w:autoSpaceDN w:val="0"/>
+        <w:adjustRightInd w:val="0"/>
+        <w:spacing w:after="0" w:line="240" w:lineRule="auto"/>
+        <w:rPr>
+          <w:rFonts w:ascii="Courier New" w:hAnsi="Courier New" w:cs="Courier New"/>
+          <w:color w:val="000000"/>
+          <w:sz w:val="20"/>
+          <w:szCs w:val="20"/>
+        </w:rPr>
+      </w:pPr>
+    </w:p>
+    <w:p>
+      <w:pPr>
+        <w:autoSpaceDE w:val="0"/>
+        <w:autoSpaceDN w:val="0"/>
+        <w:adjustRightInd w:val="0"/>
+        <w:spacing w:after="0" w:line="240" w:lineRule="auto"/>
+        <w:rPr>
+          <w:rFonts w:ascii="Courier New" w:hAnsi="Courier New" w:cs="Courier New"/>
+          <w:color w:val="000000"/>
+          <w:sz w:val="20"/>
+          <w:szCs w:val="20"/>
+        </w:rPr>
+      </w:pPr>
+    </w:p>
+    <w:p>
+      <w:pPr>
+        <w:autoSpaceDE w:val="0"/>
+        <w:autoSpaceDN w:val="0"/>
+        <w:adjustRightInd w:val="0"/>
+        <w:spacing w:after="0" w:line="240" w:lineRule="auto"/>
+        <w:rPr>
+          <w:rFonts w:ascii="Courier New" w:hAnsi="Courier New" w:cs="Courier New"/>
+          <w:color w:val="000000"/>
+          <w:sz w:val="20"/>
+          <w:szCs w:val="20"/>
+        </w:rPr>
+      </w:pPr>
+    </w:p>
+    <w:p>
+      <w:pPr>
+        <w:pStyle w:val="2"/>
+        <w:rPr>
+          <w:rFonts w:hint="eastAsia"/>
+        </w:rPr>
+      </w:pPr>
+      <w:r>
+        <w:rPr>
+          <w:rFonts w:hint="eastAsia"/>
+        </w:rPr>
+        <w:lastRenderedPageBreak/>
+        <w:t>数据阶段性流量</w:t>
+      </w:r>
+    </w:p>
+    <w:p>
+      <w:pPr>
+        <w:autoSpaceDE w:val="0"/>
+        <w:autoSpaceDN w:val="0"/>
+        <w:adjustRightInd w:val="0"/>
+        <w:spacing w:after="0" w:line="240" w:lineRule="auto"/>
+        <w:rPr>
+          <w:rFonts w:ascii="Courier New" w:hAnsi="Courier New" w:cs="Courier New"/>
+          <w:color w:val="000000"/>
+          <w:sz w:val="20"/>
+          <w:szCs w:val="20"/>
+        </w:rPr>
+      </w:pPr>
+    </w:p>
+    <w:p>
+      <w:pPr>
+        <w:autoSpaceDE w:val="0"/>
+        <w:autoSpaceDN w:val="0"/>
+        <w:adjustRightInd w:val="0"/>
+        <w:spacing w:after="0" w:line="240" w:lineRule="auto"/>
+        <w:rPr>
+          <w:rFonts w:ascii="Courier New" w:hAnsi="Courier New" w:cs="Courier New" w:hint="eastAsia"/>
+          <w:color w:val="000000"/>
+          <w:sz w:val="20"/>
+          <w:szCs w:val="20"/>
+        </w:rPr>
+      </w:pPr>
+      <w:r>
+        <w:rPr>
+          <w:rFonts w:ascii="Courier New" w:hAnsi="Courier New" w:cs="Courier New" w:hint="eastAsia"/>
+          <w:color w:val="000000"/>
+          <w:sz w:val="20"/>
+          <w:szCs w:val="20"/>
+        </w:rPr>
+        <w:t xml:space="preserve">DICOM RT </w:t>
+      </w:r>
+      <w:r>
+        <w:rPr>
+          <w:rFonts w:ascii="Courier New" w:hAnsi="Courier New" w:cs="Courier New" w:hint="eastAsia"/>
+          <w:color w:val="000000"/>
+          <w:sz w:val="20"/>
+          <w:szCs w:val="20"/>
+        </w:rPr>
+        <w:t>文件中导入</w:t>
+      </w:r>
+      <w:proofErr w:type="spellStart"/>
+      <w:r>
+        <w:rPr>
+          <w:rFonts w:ascii="Courier New" w:hAnsi="Courier New" w:cs="Courier New" w:hint="eastAsia"/>
+          <w:color w:val="000000"/>
+          <w:sz w:val="20"/>
+          <w:szCs w:val="20"/>
+        </w:rPr>
+        <w:t>mat</w:t>
+      </w:r>
+      <w:r>
+        <w:rPr>
+          <w:rFonts w:ascii="Courier New" w:hAnsi="Courier New" w:cs="Courier New"/>
+          <w:color w:val="000000"/>
+          <w:sz w:val="20"/>
+          <w:szCs w:val="20"/>
+        </w:rPr>
+        <w:t>Rad</w:t>
+      </w:r>
+      <w:proofErr w:type="spellEnd"/>
+      <w:r>
+        <w:rPr>
+          <w:rFonts w:ascii="Courier New" w:hAnsi="Courier New" w:cs="Courier New" w:hint="eastAsia"/>
+          <w:color w:val="000000"/>
+          <w:sz w:val="20"/>
+          <w:szCs w:val="20"/>
+        </w:rPr>
+        <w:t>后存为</w:t>
+      </w:r>
+      <w:proofErr w:type="spellStart"/>
+      <w:r>
+        <w:rPr>
+          <w:rFonts w:ascii="Courier New" w:hAnsi="Courier New" w:cs="Courier New" w:hint="eastAsia"/>
+          <w:color w:val="000000"/>
+          <w:sz w:val="20"/>
+          <w:szCs w:val="20"/>
+        </w:rPr>
+        <w:t>matlab</w:t>
+      </w:r>
+      <w:proofErr w:type="spellEnd"/>
       <w:r>
         <w:rPr>
           <w:rFonts w:ascii="Courier New" w:hAnsi="Courier New" w:cs="Courier New"/>
@@ -6696,6 +6924,33 @@
         </w:rPr>
         <w:t xml:space="preserve"> </w:t>
       </w:r>
+      <w:r>
+        <w:rPr>
+          <w:rFonts w:ascii="Courier New" w:hAnsi="Courier New" w:cs="Courier New"/>
+          <w:color w:val="000000"/>
+          <w:sz w:val="20"/>
+          <w:szCs w:val="20"/>
+        </w:rPr>
+        <w:t>内部格式</w:t>
+      </w:r>
+      <w:r>
+        <w:rPr>
+          <w:rFonts w:ascii="Courier New" w:hAnsi="Courier New" w:cs="Courier New" w:hint="eastAsia"/>
+          <w:color w:val="000000"/>
+          <w:sz w:val="20"/>
+          <w:szCs w:val="20"/>
+        </w:rPr>
+        <w:t>，</w:t>
+      </w:r>
+      <w:r>
+        <w:rPr>
+          <w:rFonts w:ascii="Courier New" w:hAnsi="Courier New" w:cs="Courier New"/>
+          <w:color w:val="000000"/>
+          <w:sz w:val="20"/>
+          <w:szCs w:val="20"/>
+        </w:rPr>
+        <w:t>包含有</w:t>
+      </w:r>
       <w:proofErr w:type="spellStart"/>
       <w:r>
         <w:rPr>
@@ -6704,64 +6959,29 @@
           <w:sz w:val="20"/>
           <w:szCs w:val="20"/>
         </w:rPr>
-        <w:t>VisMode</w:t>
+        <w:t>ct</w:t>
       </w:r>
       <w:proofErr w:type="spellEnd"/>
       <w:r>
         <w:rPr>
-          <w:rFonts w:ascii="Courier New" w:hAnsi="Courier New" w:cs="Courier New"/>
-          <w:color w:val="000000"/>
-          <w:sz w:val="20"/>
-          <w:szCs w:val="20"/>
-        </w:rPr>
-        <w:t xml:space="preserve"> == 3</w:t>
-      </w:r>
-    </w:p>
-    <w:p>
-      <w:pPr>
-        <w:autoSpaceDE w:val="0"/>
-        <w:autoSpaceDN w:val="0"/>
-        <w:adjustRightInd w:val="0"/>
-        <w:spacing w:after="0" w:line="240" w:lineRule="auto"/>
-        <w:rPr>
-          <w:rFonts w:ascii="Courier New" w:hAnsi="Courier New" w:cs="Courier New"/>
-          <w:color w:val="000000"/>
-          <w:sz w:val="20"/>
-          <w:szCs w:val="20"/>
-        </w:rPr>
-      </w:pPr>
-    </w:p>
-    <w:p>
-      <w:pPr>
-        <w:autoSpaceDE w:val="0"/>
-        <w:autoSpaceDN w:val="0"/>
-        <w:adjustRightInd w:val="0"/>
-        <w:spacing w:after="0" w:line="240" w:lineRule="auto"/>
-        <w:rPr>
-          <w:rFonts w:ascii="Courier New" w:hAnsi="Courier New" w:cs="Courier New"/>
-          <w:color w:val="000000"/>
-          <w:sz w:val="20"/>
-          <w:szCs w:val="20"/>
-        </w:rPr>
-      </w:pPr>
-      <w:r>
-        <w:rPr>
-          <w:rFonts w:ascii="Courier New" w:hAnsi="Courier New" w:cs="Courier New"/>
-          <w:color w:val="000000"/>
-          <w:sz w:val="20"/>
-          <w:szCs w:val="20"/>
-        </w:rPr>
-        <w:t xml:space="preserve">3 </w:t>
-      </w:r>
-      <w:r>
-        <w:rPr>
           <w:rFonts w:ascii="Courier New" w:hAnsi="Courier New" w:cs="Courier New" w:hint="eastAsia"/>
           <w:color w:val="000000"/>
           <w:sz w:val="20"/>
           <w:szCs w:val="20"/>
         </w:rPr>
-        <w:t>的模式与</w:t>
-      </w:r>
+        <w:t>，</w:t>
+      </w:r>
+      <w:proofErr w:type="spellStart"/>
+      <w:r>
+        <w:rPr>
+          <w:rFonts w:ascii="Courier New" w:hAnsi="Courier New" w:cs="Courier New"/>
+          <w:color w:val="000000"/>
+          <w:sz w:val="20"/>
+          <w:szCs w:val="20"/>
+        </w:rPr>
+        <w:t>pln</w:t>
+      </w:r>
+      <w:proofErr w:type="spellEnd"/>
       <w:r>
         <w:rPr>
           <w:rFonts w:ascii="Courier New" w:hAnsi="Courier New" w:cs="Courier New" w:hint="eastAsia"/>
@@ -6769,7 +6989,27 @@
           <w:sz w:val="20"/>
           <w:szCs w:val="20"/>
         </w:rPr>
-        <w:t>1</w:t>
+        <w:t>，</w:t>
+      </w:r>
+      <w:proofErr w:type="spellStart"/>
+      <w:r>
+        <w:rPr>
+          <w:rFonts w:ascii="Courier New" w:hAnsi="Courier New" w:cs="Courier New"/>
+          <w:color w:val="000000"/>
+          <w:sz w:val="20"/>
+          <w:szCs w:val="20"/>
+        </w:rPr>
+        <w:t>cst</w:t>
+      </w:r>
+      <w:proofErr w:type="spellEnd"/>
+      <w:r>
+        <w:rPr>
+          <w:rFonts w:ascii="Courier New" w:hAnsi="Courier New" w:cs="Courier New"/>
+          <w:color w:val="000000"/>
+          <w:sz w:val="20"/>
+          <w:szCs w:val="20"/>
+        </w:rPr>
+        <w:t xml:space="preserve"> </w:t>
       </w:r>
       <w:r>
         <w:rPr>
@@ -6778,108 +7018,114 @@
           <w:sz w:val="20"/>
           <w:szCs w:val="20"/>
         </w:rPr>
-        <w:t>的模式是一样的效果。</w:t>
-      </w:r>
-    </w:p>
-    <w:p>
-      <w:pPr>
-        <w:autoSpaceDE w:val="0"/>
-        <w:autoSpaceDN w:val="0"/>
-        <w:adjustRightInd w:val="0"/>
-        <w:spacing w:after="0" w:line="240" w:lineRule="auto"/>
-        <w:rPr>
-          <w:rFonts w:ascii="Courier New" w:hAnsi="Courier New" w:cs="Courier New"/>
-          <w:color w:val="000000"/>
-          <w:sz w:val="20"/>
-          <w:szCs w:val="20"/>
-        </w:rPr>
-      </w:pPr>
-    </w:p>
-    <w:p>
-      <w:pPr>
-        <w:autoSpaceDE w:val="0"/>
-        <w:autoSpaceDN w:val="0"/>
-        <w:adjustRightInd w:val="0"/>
-        <w:spacing w:after="0" w:line="240" w:lineRule="auto"/>
-        <w:rPr>
-          <w:rFonts w:ascii="Courier New" w:hAnsi="Courier New" w:cs="Courier New"/>
-          <w:color w:val="000000"/>
-          <w:sz w:val="20"/>
-          <w:szCs w:val="20"/>
-        </w:rPr>
-      </w:pPr>
-    </w:p>
-    <w:p>
-      <w:pPr>
-        <w:autoSpaceDE w:val="0"/>
-        <w:autoSpaceDN w:val="0"/>
-        <w:adjustRightInd w:val="0"/>
-        <w:spacing w:after="0" w:line="240" w:lineRule="auto"/>
-        <w:rPr>
-          <w:rFonts w:ascii="Courier New" w:hAnsi="Courier New" w:cs="Courier New"/>
-          <w:color w:val="000000"/>
-          <w:sz w:val="20"/>
-          <w:szCs w:val="20"/>
-        </w:rPr>
-      </w:pPr>
-    </w:p>
-    <w:p>
-      <w:pPr>
-        <w:autoSpaceDE w:val="0"/>
-        <w:autoSpaceDN w:val="0"/>
-        <w:adjustRightInd w:val="0"/>
-        <w:spacing w:after="0" w:line="240" w:lineRule="auto"/>
-        <w:rPr>
-          <w:rFonts w:ascii="Courier New" w:hAnsi="Courier New" w:cs="Courier New"/>
-          <w:color w:val="000000"/>
-          <w:sz w:val="20"/>
-          <w:szCs w:val="20"/>
-        </w:rPr>
-      </w:pPr>
-    </w:p>
-    <w:p>
-      <w:pPr>
-        <w:autoSpaceDE w:val="0"/>
-        <w:autoSpaceDN w:val="0"/>
-        <w:adjustRightInd w:val="0"/>
-        <w:spacing w:after="0" w:line="240" w:lineRule="auto"/>
-        <w:rPr>
-          <w:rFonts w:ascii="Courier New" w:hAnsi="Courier New" w:cs="Courier New"/>
-          <w:color w:val="000000"/>
-          <w:sz w:val="20"/>
-          <w:szCs w:val="20"/>
-        </w:rPr>
-      </w:pPr>
-    </w:p>
-    <w:p>
-      <w:pPr>
-        <w:autoSpaceDE w:val="0"/>
-        <w:autoSpaceDN w:val="0"/>
-        <w:adjustRightInd w:val="0"/>
-        <w:spacing w:after="0" w:line="240" w:lineRule="auto"/>
-        <w:rPr>
-          <w:rFonts w:ascii="Courier New" w:hAnsi="Courier New" w:cs="Courier New"/>
-          <w:color w:val="000000"/>
-          <w:sz w:val="20"/>
-          <w:szCs w:val="20"/>
-        </w:rPr>
-      </w:pPr>
-    </w:p>
-    <w:p>
-      <w:pPr>
-        <w:autoSpaceDE w:val="0"/>
-        <w:autoSpaceDN w:val="0"/>
-        <w:adjustRightInd w:val="0"/>
-        <w:spacing w:after="0" w:line="240" w:lineRule="auto"/>
-        <w:rPr>
-          <w:rFonts w:ascii="Courier New" w:hAnsi="Courier New" w:cs="Courier New"/>
-          <w:color w:val="000000"/>
-          <w:sz w:val="20"/>
-          <w:szCs w:val="20"/>
-        </w:rPr>
-      </w:pPr>
-    </w:p>
-    <w:p/>
+        <w:t>三个的数据结构。</w:t>
+      </w:r>
+    </w:p>
+    <w:p>
+      <w:pPr>
+        <w:autoSpaceDE w:val="0"/>
+        <w:autoSpaceDN w:val="0"/>
+        <w:adjustRightInd w:val="0"/>
+        <w:spacing w:after="0" w:line="240" w:lineRule="auto"/>
+        <w:rPr>
+          <w:rFonts w:ascii="Courier New" w:hAnsi="Courier New" w:cs="Courier New"/>
+          <w:color w:val="000000"/>
+          <w:sz w:val="20"/>
+          <w:szCs w:val="20"/>
+        </w:rPr>
+      </w:pPr>
+    </w:p>
+    <w:p>
+      <w:pPr>
+        <w:autoSpaceDE w:val="0"/>
+        <w:autoSpaceDN w:val="0"/>
+        <w:adjustRightInd w:val="0"/>
+        <w:spacing w:after="0" w:line="240" w:lineRule="auto"/>
+        <w:rPr>
+          <w:rFonts w:ascii="Courier New" w:hAnsi="Courier New" w:cs="Courier New"/>
+          <w:color w:val="000000"/>
+          <w:sz w:val="20"/>
+          <w:szCs w:val="20"/>
+        </w:rPr>
+      </w:pPr>
+    </w:p>
+    <w:p>
+      <w:pPr>
+        <w:autoSpaceDE w:val="0"/>
+        <w:autoSpaceDN w:val="0"/>
+        <w:adjustRightInd w:val="0"/>
+        <w:spacing w:after="0" w:line="240" w:lineRule="auto"/>
+        <w:rPr>
+          <w:rFonts w:ascii="Courier New" w:hAnsi="Courier New" w:cs="Courier New"/>
+          <w:color w:val="000000"/>
+          <w:sz w:val="20"/>
+          <w:szCs w:val="20"/>
+        </w:rPr>
+      </w:pPr>
+      <w:r>
+        <w:rPr>
+          <w:rFonts w:ascii="Courier New" w:hAnsi="Courier New" w:cs="Courier New" w:hint="eastAsia"/>
+          <w:color w:val="000000"/>
+          <w:sz w:val="20"/>
+          <w:szCs w:val="20"/>
+        </w:rPr>
+        <w:t xml:space="preserve">Cal </w:t>
+      </w:r>
+      <w:r>
+        <w:rPr>
+          <w:rFonts w:ascii="Courier New" w:hAnsi="Courier New" w:cs="Courier New"/>
+          <w:color w:val="000000"/>
+          <w:sz w:val="20"/>
+          <w:szCs w:val="20"/>
+        </w:rPr>
+        <w:t xml:space="preserve">influence Matrix </w:t>
+      </w:r>
+      <w:r>
+        <w:rPr>
+          <w:rFonts w:ascii="Courier New" w:hAnsi="Courier New" w:cs="Courier New" w:hint="eastAsia"/>
+          <w:color w:val="000000"/>
+          <w:sz w:val="20"/>
+          <w:szCs w:val="20"/>
+        </w:rPr>
+        <w:t>按钮，可以完成</w:t>
+      </w:r>
+    </w:p>
+    <w:p>
+      <w:pPr>
+        <w:rPr>
+          <w:rFonts w:hint="eastAsia"/>
+        </w:rPr>
+      </w:pPr>
+      <w:r>
+        <w:t>计算</w:t>
+      </w:r>
+      <w:r>
+        <w:rPr>
+          <w:rFonts w:hint="eastAsia"/>
+        </w:rPr>
+        <w:t>完成每一笔束对解剖结构中对应的</w:t>
+      </w:r>
+      <w:r>
+        <w:rPr>
+          <w:rFonts w:hint="eastAsia"/>
+        </w:rPr>
+        <w:t>index</w:t>
+      </w:r>
+      <w:r>
+        <w:t xml:space="preserve"> voxels</w:t>
+      </w:r>
+      <w:r>
+        <w:t>的剂量贡献</w:t>
+      </w:r>
+      <w:r>
+        <w:rPr>
+          <w:rFonts w:hint="eastAsia"/>
+        </w:rPr>
+        <w:t>。</w:t>
+      </w:r>
+      <w:bookmarkStart w:id="0" w:name="_GoBack"/>
+      <w:bookmarkEnd w:id="0"/>
+    </w:p>
     <w:sectPr>
       <w:footerReference w:type="default" r:id="rId36"/>
       <w:pgSz w:w="12240" w:h="15840"/>
@@ -6926,6 +7172,7 @@
         <w:docPartUnique/>
       </w:docPartObj>
     </w:sdtPr>
+    <w:sdtEndPr/>
     <w:sdtContent>
       <w:p>
         <w:pPr>

</xml_diff>